<commit_message>
some changes based on peer feedback
</commit_message>
<xml_diff>
--- a/ProjectDocs/HighFidelityPrototype.docx
+++ b/ProjectDocs/HighFidelityPrototype.docx
@@ -10,42 +10,18 @@
         <w:rPr>
           <w:lang w:val="en-US"/>
         </w:rPr>
-        <w:t>High</w:t>
-      </w:r>
+        <w:t xml:space="preserve">High-Fidelity </w:t>
+      </w:r>
+    </w:p>
+    <w:p>
+      <w:pPr>
+        <w:pStyle w:val="Title"/>
+      </w:pPr>
       <w:r>
         <w:rPr>
           <w:lang w:val="en-US"/>
         </w:rPr>
-        <w:t>-</w:t>
-      </w:r>
-      <w:r>
-        <w:rPr>
-          <w:lang w:val="en-US"/>
-        </w:rPr>
-        <w:t>F</w:t>
-      </w:r>
-      <w:r>
-        <w:rPr>
-          <w:lang w:val="en-US"/>
-        </w:rPr>
-        <w:t xml:space="preserve">idelity </w:t>
-      </w:r>
-    </w:p>
-    <w:p>
-      <w:pPr>
-        <w:pStyle w:val="Title"/>
-      </w:pPr>
-      <w:r>
-        <w:rPr>
-          <w:lang w:val="en-US"/>
-        </w:rPr>
-        <w:t xml:space="preserve">UI </w:t>
-      </w:r>
-      <w:r>
-        <w:rPr>
-          <w:lang w:val="en-US"/>
-        </w:rPr>
-        <w:t>Prototype</w:t>
+        <w:t>UI Prototype</w:t>
       </w:r>
     </w:p>
     <w:p>
@@ -89,39 +65,7 @@
           <w:szCs w:val="40"/>
           <w:lang w:val="en-US"/>
         </w:rPr>
-        <w:t>Due Date: 1</w:t>
-      </w:r>
-      <w:r>
-        <w:rPr>
-          <w:sz w:val="40"/>
-          <w:szCs w:val="40"/>
-          <w:lang w:val="en-US"/>
-        </w:rPr>
-        <w:t>2</w:t>
-      </w:r>
-      <w:r>
-        <w:rPr>
-          <w:sz w:val="40"/>
-          <w:szCs w:val="40"/>
-          <w:lang w:val="en-US"/>
-        </w:rPr>
-        <w:t>/</w:t>
-      </w:r>
-      <w:r>
-        <w:rPr>
-          <w:sz w:val="40"/>
-          <w:szCs w:val="40"/>
-          <w:lang w:val="en-US"/>
-        </w:rPr>
-        <w:t>05</w:t>
-      </w:r>
-      <w:r>
-        <w:rPr>
-          <w:sz w:val="40"/>
-          <w:szCs w:val="40"/>
-          <w:lang w:val="en-US"/>
-        </w:rPr>
-        <w:t>/19</w:t>
+        <w:t>Due Date: 12/05/19</w:t>
       </w:r>
     </w:p>
     <w:p/>
@@ -161,10 +105,7 @@
       </w:pPr>
       <w:r>
         <w:lastRenderedPageBreak/>
-        <w:t>Overvie</w:t>
-      </w:r>
-      <w:r>
-        <w:t>w</w:t>
+        <w:t>Overview</w:t>
       </w:r>
     </w:p>
     <w:p>
@@ -275,7 +216,13 @@
         <w:t xml:space="preserve"> The team did not decide to include the functionality of a back button, as this calibration process is very li</w:t>
       </w:r>
       <w:r>
-        <w:t>near and needs to be followed in that order. However, there is the exit option at any time to stop the calibration process by clicking the exit button in the top right corner. The addition of a pop-up “help” menu when clicking on a definition was also not implemented, but will be added at a later date.</w:t>
+        <w:t xml:space="preserve">near and needs to be followed in that order. However, there is the exit option at any time to stop the calibration process by clicking the exit button in the top right corner. The addition of a pop-up “help” menu when clicking on a definition was also not implemented but will be added </w:t>
+      </w:r>
+      <w:r>
+        <w:t>later</w:t>
+      </w:r>
+      <w:r>
+        <w:t>.</w:t>
       </w:r>
     </w:p>
     <w:p/>
@@ -299,6 +246,74 @@
         <w:pStyle w:val="Default"/>
         <w:spacing w:after="120"/>
       </w:pPr>
+      <w:r>
+        <w:rPr>
+          <w:noProof/>
+        </w:rPr>
+        <w:drawing>
+          <wp:inline distT="0" distB="0" distL="0" distR="0" wp14:anchorId="2204446E" wp14:editId="66D1A8D1">
+            <wp:extent cx="3028950" cy="1117600"/>
+            <wp:effectExtent l="0" t="0" r="0" b="6350"/>
+            <wp:docPr id="38" name="Picture 38"/>
+            <wp:cNvGraphicFramePr>
+              <a:graphicFrameLocks xmlns:a="http://schemas.openxmlformats.org/drawingml/2006/main" noChangeAspect="1"/>
+            </wp:cNvGraphicFramePr>
+            <a:graphic xmlns:a="http://schemas.openxmlformats.org/drawingml/2006/main">
+              <a:graphicData uri="http://schemas.openxmlformats.org/drawingml/2006/picture">
+                <pic:pic xmlns:pic="http://schemas.openxmlformats.org/drawingml/2006/picture">
+                  <pic:nvPicPr>
+                    <pic:cNvPr id="0" name="Picture 1"/>
+                    <pic:cNvPicPr>
+                      <a:picLocks noChangeAspect="1" noChangeArrowheads="1"/>
+                    </pic:cNvPicPr>
+                  </pic:nvPicPr>
+                  <pic:blipFill>
+                    <a:blip r:embed="rId7">
+                      <a:extLst>
+                        <a:ext uri="{28A0092B-C50C-407E-A947-70E740481C1C}">
+                          <a14:useLocalDpi xmlns:a14="http://schemas.microsoft.com/office/drawing/2010/main" val="0"/>
+                        </a:ext>
+                      </a:extLst>
+                    </a:blip>
+                    <a:srcRect/>
+                    <a:stretch>
+                      <a:fillRect/>
+                    </a:stretch>
+                  </pic:blipFill>
+                  <pic:spPr bwMode="auto">
+                    <a:xfrm>
+                      <a:off x="0" y="0"/>
+                      <a:ext cx="3028950" cy="1117600"/>
+                    </a:xfrm>
+                    <a:prstGeom prst="rect">
+                      <a:avLst/>
+                    </a:prstGeom>
+                    <a:noFill/>
+                    <a:ln>
+                      <a:noFill/>
+                    </a:ln>
+                  </pic:spPr>
+                </pic:pic>
+              </a:graphicData>
+            </a:graphic>
+          </wp:inline>
+        </w:drawing>
+      </w:r>
+    </w:p>
+    <w:p>
+      <w:pPr>
+        <w:pStyle w:val="Default"/>
+        <w:spacing w:after="120"/>
+      </w:pPr>
+      <w:r>
+        <w:t xml:space="preserve">This page now gives the user an option to name the output configuration file while choosing the current config file. The output file naming was a function that was suggested in the feedback. This functionality happens here since the output configuration file will be written once all the plant functional types (PFT) for that file have been calibrated. </w:t>
+      </w:r>
+    </w:p>
+    <w:p>
+      <w:pPr>
+        <w:pStyle w:val="Default"/>
+        <w:spacing w:after="120"/>
+      </w:pPr>
     </w:p>
     <w:p>
       <w:pPr>
@@ -320,20 +335,303 @@
         <w:pStyle w:val="Default"/>
         <w:spacing w:after="120"/>
       </w:pPr>
-    </w:p>
-    <w:p>
-      <w:pPr>
-        <w:pStyle w:val="Default"/>
-        <w:spacing w:after="120"/>
-        <w:rPr>
-          <w:rFonts w:cstheme="majorHAnsi"/>
-        </w:rPr>
-      </w:pPr>
-      <w:r>
-        <w:rPr>
-          <w:rFonts w:cstheme="majorHAnsi"/>
-        </w:rPr>
-        <w:t>Selecting Outliers Page</w:t>
+      <w:r>
+        <w:rPr>
+          <w:noProof/>
+        </w:rPr>
+        <w:drawing>
+          <wp:inline distT="0" distB="0" distL="0" distR="0" wp14:anchorId="64E298B7" wp14:editId="5B8D907A">
+            <wp:extent cx="1949450" cy="908050"/>
+            <wp:effectExtent l="0" t="0" r="0" b="6350"/>
+            <wp:docPr id="44" name="Picture 44"/>
+            <wp:cNvGraphicFramePr>
+              <a:graphicFrameLocks xmlns:a="http://schemas.openxmlformats.org/drawingml/2006/main" noChangeAspect="1"/>
+            </wp:cNvGraphicFramePr>
+            <a:graphic xmlns:a="http://schemas.openxmlformats.org/drawingml/2006/main">
+              <a:graphicData uri="http://schemas.openxmlformats.org/drawingml/2006/picture">
+                <pic:pic xmlns:pic="http://schemas.openxmlformats.org/drawingml/2006/picture">
+                  <pic:nvPicPr>
+                    <pic:cNvPr id="0" name="Picture 13"/>
+                    <pic:cNvPicPr>
+                      <a:picLocks noChangeAspect="1" noChangeArrowheads="1"/>
+                    </pic:cNvPicPr>
+                  </pic:nvPicPr>
+                  <pic:blipFill>
+                    <a:blip r:embed="rId8">
+                      <a:extLst>
+                        <a:ext uri="{28A0092B-C50C-407E-A947-70E740481C1C}">
+                          <a14:useLocalDpi xmlns:a14="http://schemas.microsoft.com/office/drawing/2010/main" val="0"/>
+                        </a:ext>
+                      </a:extLst>
+                    </a:blip>
+                    <a:srcRect/>
+                    <a:stretch>
+                      <a:fillRect/>
+                    </a:stretch>
+                  </pic:blipFill>
+                  <pic:spPr bwMode="auto">
+                    <a:xfrm>
+                      <a:off x="0" y="0"/>
+                      <a:ext cx="1949450" cy="908050"/>
+                    </a:xfrm>
+                    <a:prstGeom prst="rect">
+                      <a:avLst/>
+                    </a:prstGeom>
+                    <a:noFill/>
+                    <a:ln>
+                      <a:noFill/>
+                    </a:ln>
+                  </pic:spPr>
+                </pic:pic>
+              </a:graphicData>
+            </a:graphic>
+          </wp:inline>
+        </w:drawing>
+      </w:r>
+      <w:r>
+        <w:br w:type="textWrapping" w:clear="all"/>
+      </w:r>
+      <w:r>
+        <w:t>The changes to this page were the most drastic from the low-fidelity prototype. Based on feedback from all sources, the plant functional types (PFTs)</w:t>
+      </w:r>
+      <w:r>
+        <w:t xml:space="preserve"> will be read in from the current </w:t>
+      </w:r>
+      <w:r>
+        <w:lastRenderedPageBreak/>
+        <w:t>configuration file and will not be strictly limited to the original 8 PFTs</w:t>
+      </w:r>
+      <w:r>
+        <w:t>.</w:t>
+      </w:r>
+      <w:r>
+        <w:t xml:space="preserve"> Pictures were not included in this prototype but can be added later depending on feedback.</w:t>
+      </w:r>
+    </w:p>
+    <w:p>
+      <w:pPr>
+        <w:pStyle w:val="Default"/>
+        <w:spacing w:after="120"/>
+      </w:pPr>
+    </w:p>
+    <w:p>
+      <w:pPr>
+        <w:pStyle w:val="Default"/>
+        <w:spacing w:after="120"/>
+        <w:rPr>
+          <w:rFonts w:cstheme="majorHAnsi"/>
+        </w:rPr>
+      </w:pPr>
+      <w:r>
+        <w:rPr>
+          <w:rFonts w:cstheme="majorHAnsi"/>
+        </w:rPr>
+        <w:t>Selecting Outliers Pag</w:t>
+      </w:r>
+      <w:r>
+        <w:rPr>
+          <w:noProof/>
+        </w:rPr>
+        <w:drawing>
+          <wp:anchor distT="0" distB="0" distL="114300" distR="114300" simplePos="0" relativeHeight="251698176" behindDoc="0" locked="0" layoutInCell="1" allowOverlap="1" wp14:anchorId="49F25E3F" wp14:editId="72167EE2">
+            <wp:simplePos x="0" y="0"/>
+            <wp:positionH relativeFrom="column">
+              <wp:posOffset>0</wp:posOffset>
+            </wp:positionH>
+            <wp:positionV relativeFrom="paragraph">
+              <wp:posOffset>254000</wp:posOffset>
+            </wp:positionV>
+            <wp:extent cx="4091756" cy="3200400"/>
+            <wp:effectExtent l="0" t="0" r="4445" b="0"/>
+            <wp:wrapSquare wrapText="bothSides"/>
+            <wp:docPr id="39" name="Picture 39"/>
+            <wp:cNvGraphicFramePr>
+              <a:graphicFrameLocks xmlns:a="http://schemas.openxmlformats.org/drawingml/2006/main" noChangeAspect="1"/>
+            </wp:cNvGraphicFramePr>
+            <a:graphic xmlns:a="http://schemas.openxmlformats.org/drawingml/2006/main">
+              <a:graphicData uri="http://schemas.openxmlformats.org/drawingml/2006/picture">
+                <pic:pic xmlns:pic="http://schemas.openxmlformats.org/drawingml/2006/picture">
+                  <pic:nvPicPr>
+                    <pic:cNvPr id="0" name="Picture 3"/>
+                    <pic:cNvPicPr>
+                      <a:picLocks noChangeAspect="1" noChangeArrowheads="1"/>
+                    </pic:cNvPicPr>
+                  </pic:nvPicPr>
+                  <pic:blipFill>
+                    <a:blip r:embed="rId9" cstate="print">
+                      <a:extLst>
+                        <a:ext uri="{28A0092B-C50C-407E-A947-70E740481C1C}">
+                          <a14:useLocalDpi xmlns:a14="http://schemas.microsoft.com/office/drawing/2010/main" val="0"/>
+                        </a:ext>
+                      </a:extLst>
+                    </a:blip>
+                    <a:srcRect/>
+                    <a:stretch>
+                      <a:fillRect/>
+                    </a:stretch>
+                  </pic:blipFill>
+                  <pic:spPr bwMode="auto">
+                    <a:xfrm>
+                      <a:off x="0" y="0"/>
+                      <a:ext cx="4091756" cy="3200400"/>
+                    </a:xfrm>
+                    <a:prstGeom prst="rect">
+                      <a:avLst/>
+                    </a:prstGeom>
+                    <a:noFill/>
+                    <a:ln>
+                      <a:noFill/>
+                    </a:ln>
+                  </pic:spPr>
+                </pic:pic>
+              </a:graphicData>
+            </a:graphic>
+          </wp:anchor>
+        </w:drawing>
+      </w:r>
+      <w:r>
+        <w:rPr>
+          <w:rFonts w:cstheme="majorHAnsi"/>
+        </w:rPr>
+        <w:t>e</w:t>
+      </w:r>
+    </w:p>
+    <w:p>
+      <w:pPr>
+        <w:pStyle w:val="Default"/>
+        <w:spacing w:after="120"/>
+        <w:rPr>
+          <w:rFonts w:cstheme="majorHAnsi"/>
+        </w:rPr>
+      </w:pPr>
+    </w:p>
+    <w:p>
+      <w:pPr>
+        <w:pStyle w:val="Default"/>
+        <w:spacing w:after="120"/>
+        <w:rPr>
+          <w:rFonts w:cstheme="majorHAnsi"/>
+        </w:rPr>
+      </w:pPr>
+    </w:p>
+    <w:p>
+      <w:pPr>
+        <w:pStyle w:val="Default"/>
+        <w:spacing w:after="120"/>
+        <w:rPr>
+          <w:rFonts w:cstheme="majorHAnsi"/>
+        </w:rPr>
+      </w:pPr>
+    </w:p>
+    <w:p>
+      <w:pPr>
+        <w:pStyle w:val="Default"/>
+        <w:spacing w:after="120"/>
+        <w:rPr>
+          <w:rFonts w:cstheme="majorHAnsi"/>
+        </w:rPr>
+      </w:pPr>
+    </w:p>
+    <w:p>
+      <w:pPr>
+        <w:pStyle w:val="Default"/>
+        <w:spacing w:after="120"/>
+        <w:rPr>
+          <w:rFonts w:cstheme="majorHAnsi"/>
+        </w:rPr>
+      </w:pPr>
+    </w:p>
+    <w:p>
+      <w:pPr>
+        <w:pStyle w:val="Default"/>
+        <w:spacing w:after="120"/>
+        <w:rPr>
+          <w:rFonts w:cstheme="majorHAnsi"/>
+        </w:rPr>
+      </w:pPr>
+    </w:p>
+    <w:p>
+      <w:pPr>
+        <w:pStyle w:val="Default"/>
+        <w:spacing w:after="120"/>
+        <w:rPr>
+          <w:rFonts w:cstheme="majorHAnsi"/>
+        </w:rPr>
+      </w:pPr>
+    </w:p>
+    <w:p>
+      <w:pPr>
+        <w:pStyle w:val="Default"/>
+        <w:spacing w:after="120"/>
+        <w:rPr>
+          <w:rFonts w:cstheme="majorHAnsi"/>
+        </w:rPr>
+      </w:pPr>
+    </w:p>
+    <w:p>
+      <w:pPr>
+        <w:pStyle w:val="Default"/>
+        <w:spacing w:after="120"/>
+        <w:rPr>
+          <w:rFonts w:cstheme="majorHAnsi"/>
+        </w:rPr>
+      </w:pPr>
+    </w:p>
+    <w:p>
+      <w:pPr>
+        <w:pStyle w:val="Default"/>
+        <w:spacing w:after="120"/>
+        <w:rPr>
+          <w:rFonts w:cstheme="majorHAnsi"/>
+        </w:rPr>
+      </w:pPr>
+    </w:p>
+    <w:p>
+      <w:pPr>
+        <w:pStyle w:val="Default"/>
+        <w:spacing w:after="120"/>
+        <w:rPr>
+          <w:rFonts w:cstheme="majorHAnsi"/>
+        </w:rPr>
+      </w:pPr>
+    </w:p>
+    <w:p>
+      <w:pPr>
+        <w:pStyle w:val="Default"/>
+        <w:spacing w:after="120"/>
+        <w:rPr>
+          <w:rFonts w:cstheme="majorHAnsi"/>
+        </w:rPr>
+      </w:pPr>
+    </w:p>
+    <w:p>
+      <w:pPr>
+        <w:pStyle w:val="Default"/>
+        <w:spacing w:after="120"/>
+        <w:rPr>
+          <w:rFonts w:cstheme="majorHAnsi"/>
+        </w:rPr>
+      </w:pPr>
+    </w:p>
+    <w:p>
+      <w:pPr>
+        <w:pStyle w:val="Default"/>
+        <w:spacing w:after="120"/>
+        <w:rPr>
+          <w:rFonts w:cstheme="majorHAnsi"/>
+        </w:rPr>
+      </w:pPr>
+      <w:r>
+        <w:rPr>
+          <w:rFonts w:cstheme="majorHAnsi"/>
+        </w:rPr>
+        <w:t xml:space="preserve">The changes to this page from the low-fidelity prototype were that the GPP and RECO outliers both have their own distinct page in this prototype. </w:t>
+      </w:r>
+      <w:r>
+        <w:rPr>
+          <w:rFonts w:cstheme="majorHAnsi"/>
+        </w:rPr>
+        <w:t>This change was based upon client feedback, as histograms would be easier to view the window size and outliers removed. The number of outliers removed for that process are now shown.</w:t>
       </w:r>
     </w:p>
     <w:p>
@@ -374,6 +672,90 @@
           <w:rFonts w:cstheme="majorHAnsi"/>
         </w:rPr>
       </w:pPr>
+      <w:r>
+        <w:rPr>
+          <w:noProof/>
+        </w:rPr>
+        <w:lastRenderedPageBreak/>
+        <w:drawing>
+          <wp:inline distT="0" distB="0" distL="0" distR="0" wp14:anchorId="423CE767" wp14:editId="40887DE9">
+            <wp:extent cx="3854450" cy="3018496"/>
+            <wp:effectExtent l="0" t="0" r="0" b="0"/>
+            <wp:docPr id="41" name="Picture 41"/>
+            <wp:cNvGraphicFramePr>
+              <a:graphicFrameLocks xmlns:a="http://schemas.openxmlformats.org/drawingml/2006/main" noChangeAspect="1"/>
+            </wp:cNvGraphicFramePr>
+            <a:graphic xmlns:a="http://schemas.openxmlformats.org/drawingml/2006/main">
+              <a:graphicData uri="http://schemas.openxmlformats.org/drawingml/2006/picture">
+                <pic:pic xmlns:pic="http://schemas.openxmlformats.org/drawingml/2006/picture">
+                  <pic:nvPicPr>
+                    <pic:cNvPr id="0" name="Picture 7"/>
+                    <pic:cNvPicPr>
+                      <a:picLocks noChangeAspect="1" noChangeArrowheads="1"/>
+                    </pic:cNvPicPr>
+                  </pic:nvPicPr>
+                  <pic:blipFill>
+                    <a:blip r:embed="rId10" cstate="print">
+                      <a:extLst>
+                        <a:ext uri="{28A0092B-C50C-407E-A947-70E740481C1C}">
+                          <a14:useLocalDpi xmlns:a14="http://schemas.microsoft.com/office/drawing/2010/main" val="0"/>
+                        </a:ext>
+                      </a:extLst>
+                    </a:blip>
+                    <a:srcRect/>
+                    <a:stretch>
+                      <a:fillRect/>
+                    </a:stretch>
+                  </pic:blipFill>
+                  <pic:spPr bwMode="auto">
+                    <a:xfrm>
+                      <a:off x="0" y="0"/>
+                      <a:ext cx="3863029" cy="3025215"/>
+                    </a:xfrm>
+                    <a:prstGeom prst="rect">
+                      <a:avLst/>
+                    </a:prstGeom>
+                    <a:noFill/>
+                    <a:ln>
+                      <a:noFill/>
+                    </a:ln>
+                  </pic:spPr>
+                </pic:pic>
+              </a:graphicData>
+            </a:graphic>
+          </wp:inline>
+        </w:drawing>
+      </w:r>
+    </w:p>
+    <w:p>
+      <w:pPr>
+        <w:pStyle w:val="Default"/>
+        <w:spacing w:after="120"/>
+        <w:rPr>
+          <w:rFonts w:cstheme="majorHAnsi"/>
+        </w:rPr>
+      </w:pPr>
+      <w:r>
+        <w:rPr>
+          <w:rFonts w:cstheme="majorHAnsi"/>
+        </w:rPr>
+        <w:t xml:space="preserve">This page still displays the ramp functions as in the low fidelity prototype. </w:t>
+      </w:r>
+      <w:r>
+        <w:rPr>
+          <w:rFonts w:cstheme="majorHAnsi"/>
+        </w:rPr>
+        <w:t>The previous and next ramp buttons were changed from arrow to buttons for easy viewability in this prototype, although the team and client are open to changing this.</w:t>
+      </w:r>
+    </w:p>
+    <w:p>
+      <w:pPr>
+        <w:pStyle w:val="Default"/>
+        <w:spacing w:after="120"/>
+        <w:rPr>
+          <w:rFonts w:cstheme="majorHAnsi"/>
+        </w:rPr>
+      </w:pPr>
     </w:p>
     <w:p>
       <w:pPr>
@@ -398,6 +780,113 @@
           <w:rFonts w:cstheme="majorHAnsi"/>
         </w:rPr>
       </w:pPr>
+      <w:r>
+        <w:rPr>
+          <w:noProof/>
+        </w:rPr>
+        <w:drawing>
+          <wp:inline distT="0" distB="0" distL="0" distR="0" wp14:anchorId="6BCF53CE" wp14:editId="4B3F5412">
+            <wp:extent cx="3746500" cy="901700"/>
+            <wp:effectExtent l="0" t="0" r="6350" b="0"/>
+            <wp:docPr id="40" name="Picture 40"/>
+            <wp:cNvGraphicFramePr>
+              <a:graphicFrameLocks xmlns:a="http://schemas.openxmlformats.org/drawingml/2006/main" noChangeAspect="1"/>
+            </wp:cNvGraphicFramePr>
+            <a:graphic xmlns:a="http://schemas.openxmlformats.org/drawingml/2006/main">
+              <a:graphicData uri="http://schemas.openxmlformats.org/drawingml/2006/picture">
+                <pic:pic xmlns:pic="http://schemas.openxmlformats.org/drawingml/2006/picture">
+                  <pic:nvPicPr>
+                    <pic:cNvPr id="0" name="Picture 5"/>
+                    <pic:cNvPicPr>
+                      <a:picLocks noChangeAspect="1" noChangeArrowheads="1"/>
+                    </pic:cNvPicPr>
+                  </pic:nvPicPr>
+                  <pic:blipFill>
+                    <a:blip r:embed="rId11">
+                      <a:extLst>
+                        <a:ext uri="{28A0092B-C50C-407E-A947-70E740481C1C}">
+                          <a14:useLocalDpi xmlns:a14="http://schemas.microsoft.com/office/drawing/2010/main" val="0"/>
+                        </a:ext>
+                      </a:extLst>
+                    </a:blip>
+                    <a:srcRect/>
+                    <a:stretch>
+                      <a:fillRect/>
+                    </a:stretch>
+                  </pic:blipFill>
+                  <pic:spPr bwMode="auto">
+                    <a:xfrm>
+                      <a:off x="0" y="0"/>
+                      <a:ext cx="3746500" cy="901700"/>
+                    </a:xfrm>
+                    <a:prstGeom prst="rect">
+                      <a:avLst/>
+                    </a:prstGeom>
+                    <a:noFill/>
+                    <a:ln>
+                      <a:noFill/>
+                    </a:ln>
+                  </pic:spPr>
+                </pic:pic>
+              </a:graphicData>
+            </a:graphic>
+          </wp:inline>
+        </w:drawing>
+      </w:r>
+    </w:p>
+    <w:p>
+      <w:pPr>
+        <w:pStyle w:val="Default"/>
+        <w:spacing w:after="120"/>
+        <w:rPr>
+          <w:rFonts w:cstheme="majorHAnsi"/>
+        </w:rPr>
+      </w:pPr>
+      <w:r>
+        <w:rPr>
+          <w:rFonts w:cstheme="majorHAnsi"/>
+        </w:rPr>
+        <w:t xml:space="preserve">This page displays all the parameters for RECO (or GPP) that are being chosen to optimize. These parameters are now all included, by default, to be optimized. Although the class provided feedback to select/de-select all parameters, the team did not decide to implement this since </w:t>
+      </w:r>
+      <w:r>
+        <w:rPr>
+          <w:rFonts w:cstheme="majorHAnsi"/>
+        </w:rPr>
+        <w:t xml:space="preserve">a majority </w:t>
+      </w:r>
+      <w:r>
+        <w:rPr>
+          <w:rFonts w:cstheme="majorHAnsi"/>
+        </w:rPr>
+        <w:t xml:space="preserve">of </w:t>
+      </w:r>
+      <w:r>
+        <w:rPr>
+          <w:rFonts w:cstheme="majorHAnsi"/>
+        </w:rPr>
+        <w:t xml:space="preserve">or all parameters </w:t>
+      </w:r>
+      <w:r>
+        <w:rPr>
+          <w:rFonts w:cstheme="majorHAnsi"/>
+        </w:rPr>
+        <w:t>will be optimized in most cases. Only rarely will one or two parameters.</w:t>
+      </w:r>
+    </w:p>
+    <w:p>
+      <w:pPr>
+        <w:pStyle w:val="Default"/>
+        <w:spacing w:after="120"/>
+        <w:rPr>
+          <w:rFonts w:cstheme="majorHAnsi"/>
+        </w:rPr>
+      </w:pPr>
+      <w:r>
+        <w:rPr>
+          <w:rFonts w:cstheme="majorHAnsi"/>
+        </w:rPr>
+        <w:t xml:space="preserve"> </w:t>
+      </w:r>
     </w:p>
     <w:p>
       <w:pPr>
@@ -422,6 +911,102 @@
           <w:rFonts w:cstheme="majorHAnsi"/>
         </w:rPr>
       </w:pPr>
+      <w:r>
+        <w:rPr>
+          <w:noProof/>
+        </w:rPr>
+        <w:drawing>
+          <wp:inline distT="0" distB="0" distL="0" distR="0" wp14:anchorId="34EF2C4A" wp14:editId="1A94A0D4">
+            <wp:extent cx="2139950" cy="1504950"/>
+            <wp:effectExtent l="0" t="0" r="0" b="0"/>
+            <wp:docPr id="42" name="Picture 42"/>
+            <wp:cNvGraphicFramePr>
+              <a:graphicFrameLocks xmlns:a="http://schemas.openxmlformats.org/drawingml/2006/main" noChangeAspect="1"/>
+            </wp:cNvGraphicFramePr>
+            <a:graphic xmlns:a="http://schemas.openxmlformats.org/drawingml/2006/main">
+              <a:graphicData uri="http://schemas.openxmlformats.org/drawingml/2006/picture">
+                <pic:pic xmlns:pic="http://schemas.openxmlformats.org/drawingml/2006/picture">
+                  <pic:nvPicPr>
+                    <pic:cNvPr id="0" name="Picture 9"/>
+                    <pic:cNvPicPr>
+                      <a:picLocks noChangeAspect="1" noChangeArrowheads="1"/>
+                    </pic:cNvPicPr>
+                  </pic:nvPicPr>
+                  <pic:blipFill>
+                    <a:blip r:embed="rId12">
+                      <a:extLst>
+                        <a:ext uri="{28A0092B-C50C-407E-A947-70E740481C1C}">
+                          <a14:useLocalDpi xmlns:a14="http://schemas.microsoft.com/office/drawing/2010/main" val="0"/>
+                        </a:ext>
+                      </a:extLst>
+                    </a:blip>
+                    <a:srcRect/>
+                    <a:stretch>
+                      <a:fillRect/>
+                    </a:stretch>
+                  </pic:blipFill>
+                  <pic:spPr bwMode="auto">
+                    <a:xfrm>
+                      <a:off x="0" y="0"/>
+                      <a:ext cx="2139950" cy="1504950"/>
+                    </a:xfrm>
+                    <a:prstGeom prst="rect">
+                      <a:avLst/>
+                    </a:prstGeom>
+                    <a:noFill/>
+                    <a:ln>
+                      <a:noFill/>
+                    </a:ln>
+                  </pic:spPr>
+                </pic:pic>
+              </a:graphicData>
+            </a:graphic>
+          </wp:inline>
+        </w:drawing>
+      </w:r>
+    </w:p>
+    <w:p>
+      <w:pPr>
+        <w:pStyle w:val="Default"/>
+        <w:spacing w:after="120"/>
+        <w:rPr>
+          <w:rFonts w:cstheme="majorHAnsi"/>
+        </w:rPr>
+      </w:pPr>
+      <w:r>
+        <w:rPr>
+          <w:rFonts w:cstheme="majorHAnsi"/>
+        </w:rPr>
+        <w:lastRenderedPageBreak/>
+        <w:t xml:space="preserve">The changes to this page were that a slider bar was added. If the value (a </w:t>
+      </w:r>
+      <w:r>
+        <w:rPr>
+          <w:rFonts w:cstheme="majorHAnsi"/>
+        </w:rPr>
+        <w:t>float</w:t>
+      </w:r>
+      <w:r>
+        <w:rPr>
+          <w:rFonts w:cstheme="majorHAnsi"/>
+        </w:rPr>
+        <w:t xml:space="preserve"> between 0 and 1) is changed by the slider or text field, then the value of the other one will update with it. </w:t>
+      </w:r>
+      <w:r>
+        <w:rPr>
+          <w:rFonts w:cstheme="majorHAnsi"/>
+        </w:rPr>
+        <w:t>The user inputting a number greater than 1 will cause the slider of either Prh or Pk to disappear and an error message to be thrown before proceeding.</w:t>
+      </w:r>
+    </w:p>
+    <w:p>
+      <w:pPr>
+        <w:pStyle w:val="Default"/>
+        <w:spacing w:after="120"/>
+        <w:rPr>
+          <w:rFonts w:cstheme="majorHAnsi"/>
+        </w:rPr>
+      </w:pPr>
     </w:p>
     <w:p>
       <w:pPr>
@@ -443,6 +1028,80 @@
         <w:pStyle w:val="Default"/>
         <w:spacing w:after="120"/>
       </w:pPr>
+      <w:r>
+        <w:rPr>
+          <w:noProof/>
+        </w:rPr>
+        <w:drawing>
+          <wp:inline distT="0" distB="0" distL="0" distR="0" wp14:anchorId="14C9B0EB" wp14:editId="18C0ABB3">
+            <wp:extent cx="1968500" cy="1809750"/>
+            <wp:effectExtent l="0" t="0" r="0" b="0"/>
+            <wp:docPr id="43" name="Picture 43"/>
+            <wp:cNvGraphicFramePr>
+              <a:graphicFrameLocks xmlns:a="http://schemas.openxmlformats.org/drawingml/2006/main" noChangeAspect="1"/>
+            </wp:cNvGraphicFramePr>
+            <a:graphic xmlns:a="http://schemas.openxmlformats.org/drawingml/2006/main">
+              <a:graphicData uri="http://schemas.openxmlformats.org/drawingml/2006/picture">
+                <pic:pic xmlns:pic="http://schemas.openxmlformats.org/drawingml/2006/picture">
+                  <pic:nvPicPr>
+                    <pic:cNvPr id="0" name="Picture 11"/>
+                    <pic:cNvPicPr>
+                      <a:picLocks noChangeAspect="1" noChangeArrowheads="1"/>
+                    </pic:cNvPicPr>
+                  </pic:nvPicPr>
+                  <pic:blipFill>
+                    <a:blip r:embed="rId13">
+                      <a:extLst>
+                        <a:ext uri="{28A0092B-C50C-407E-A947-70E740481C1C}">
+                          <a14:useLocalDpi xmlns:a14="http://schemas.microsoft.com/office/drawing/2010/main" val="0"/>
+                        </a:ext>
+                      </a:extLst>
+                    </a:blip>
+                    <a:srcRect/>
+                    <a:stretch>
+                      <a:fillRect/>
+                    </a:stretch>
+                  </pic:blipFill>
+                  <pic:spPr bwMode="auto">
+                    <a:xfrm>
+                      <a:off x="0" y="0"/>
+                      <a:ext cx="1968500" cy="1809750"/>
+                    </a:xfrm>
+                    <a:prstGeom prst="rect">
+                      <a:avLst/>
+                    </a:prstGeom>
+                    <a:noFill/>
+                    <a:ln>
+                      <a:noFill/>
+                    </a:ln>
+                  </pic:spPr>
+                </pic:pic>
+              </a:graphicData>
+            </a:graphic>
+          </wp:inline>
+        </w:drawing>
+      </w:r>
+    </w:p>
+    <w:p>
+      <w:pPr>
+        <w:pStyle w:val="Default"/>
+        <w:spacing w:after="120"/>
+      </w:pPr>
+      <w:r>
+        <w:t xml:space="preserve">The changes to this ending page were to include the root mean square error (RMSE) of GPP, RECO, and NEE as well as Pearson’s </w:t>
+      </w:r>
+      <w:r>
+        <w:t>R</w:t>
+      </w:r>
+      <w:r>
+        <w:t>-value. This decision was made based upon client feedback. The values of these fields are read only.</w:t>
+      </w:r>
+    </w:p>
+    <w:p>
+      <w:pPr>
+        <w:pStyle w:val="Default"/>
+        <w:spacing w:after="120"/>
+      </w:pPr>
     </w:p>
     <w:p/>
     <w:p>
@@ -450,29 +1109,302 @@
         <w:pStyle w:val="Heading2"/>
       </w:pPr>
       <w:r>
-        <w:lastRenderedPageBreak/>
         <w:t>User Feedback</w:t>
       </w:r>
     </w:p>
-    <w:p/>
-    <w:p/>
-    <w:p>
-      <w:pPr>
-        <w:pStyle w:val="Heading2"/>
-      </w:pPr>
-      <w:r>
-        <w:t>Execution and Acknowledgement</w:t>
-      </w:r>
-    </w:p>
-    <w:p>
-      <w:r>
-        <w:t>The team members hereby indicate by their signatures below that they have read and agree with the specifications of this document.</w:t>
-      </w:r>
-    </w:p>
-    <w:p/>
-    <w:p>
+    <w:p>
+      <w:r>
+        <w:t xml:space="preserve">Feedback on this prototype was provided by peers </w:t>
+      </w:r>
+      <w:r>
+        <w:t xml:space="preserve">(11 total) </w:t>
+      </w:r>
+      <w:r>
+        <w:t>and the client</w:t>
+      </w:r>
+      <w:r>
+        <w:t xml:space="preserve"> (only 1)</w:t>
+      </w:r>
+      <w:r>
+        <w:t xml:space="preserve"> prior to the final presentation. The class provided some feedback during the presentation. All the feedback provided </w:t>
+      </w:r>
+      <w:r>
+        <w:t xml:space="preserve">on the high fidelity prototype </w:t>
+      </w:r>
       <w:bookmarkStart w:id="0" w:name="_GoBack"/>
       <w:bookmarkEnd w:id="0"/>
+      <w:r>
+        <w:t>is categorized by page and then further divided by the user groups</w:t>
+      </w:r>
+    </w:p>
+    <w:p/>
+    <w:p>
+      <w:r>
+        <w:t>All Pages/General:</w:t>
+      </w:r>
+    </w:p>
+    <w:p>
+      <w:pPr>
+        <w:pStyle w:val="ListParagraph"/>
+        <w:numPr>
+          <w:ilvl w:val="0"/>
+          <w:numId w:val="3"/>
+        </w:numPr>
+      </w:pPr>
+      <w:r>
+        <w:t>Peers</w:t>
+      </w:r>
+    </w:p>
+    <w:p>
+      <w:pPr>
+        <w:pStyle w:val="ListParagraph"/>
+        <w:numPr>
+          <w:ilvl w:val="1"/>
+          <w:numId w:val="3"/>
+        </w:numPr>
+      </w:pPr>
+      <w:r>
+        <w:t xml:space="preserve">Get rid of taskbars (may be too many clicks/buttons for user) </w:t>
+      </w:r>
+    </w:p>
+    <w:p>
+      <w:pPr>
+        <w:pStyle w:val="ListParagraph"/>
+        <w:numPr>
+          <w:ilvl w:val="1"/>
+          <w:numId w:val="3"/>
+        </w:numPr>
+      </w:pPr>
+      <w:r>
+        <w:t>Better scaling of y-axis for graphs</w:t>
+      </w:r>
+    </w:p>
+    <w:p>
+      <w:pPr>
+        <w:pStyle w:val="ListParagraph"/>
+        <w:numPr>
+          <w:ilvl w:val="1"/>
+          <w:numId w:val="3"/>
+        </w:numPr>
+      </w:pPr>
+      <w:r>
+        <w:t xml:space="preserve">Make graph titles uniform (x vs y OR y vs x, not both) </w:t>
+      </w:r>
+    </w:p>
+    <w:p>
+      <w:pPr>
+        <w:pStyle w:val="ListParagraph"/>
+        <w:numPr>
+          <w:ilvl w:val="1"/>
+          <w:numId w:val="3"/>
+        </w:numPr>
+      </w:pPr>
+      <w:r>
+        <w:t xml:space="preserve">Make fonts a little bigger for easier readability </w:t>
+      </w:r>
+    </w:p>
+    <w:p>
+      <w:pPr>
+        <w:pStyle w:val="ListParagraph"/>
+        <w:numPr>
+          <w:ilvl w:val="1"/>
+          <w:numId w:val="3"/>
+        </w:numPr>
+      </w:pPr>
+      <w:r>
+        <w:t xml:space="preserve">Window resizing too small for some pages </w:t>
+      </w:r>
+    </w:p>
+    <w:p>
+      <w:pPr>
+        <w:pStyle w:val="ListParagraph"/>
+        <w:numPr>
+          <w:ilvl w:val="0"/>
+          <w:numId w:val="3"/>
+        </w:numPr>
+      </w:pPr>
+      <w:r>
+        <w:t>Client</w:t>
+      </w:r>
+    </w:p>
+    <w:p>
+      <w:pPr>
+        <w:pStyle w:val="ListParagraph"/>
+        <w:numPr>
+          <w:ilvl w:val="1"/>
+          <w:numId w:val="3"/>
+        </w:numPr>
+      </w:pPr>
+      <w:r>
+        <w:t>Include indicator of which PFT is currently being calibrated</w:t>
+      </w:r>
+    </w:p>
+    <w:p>
+      <w:pPr>
+        <w:pStyle w:val="ListParagraph"/>
+        <w:numPr>
+          <w:ilvl w:val="1"/>
+          <w:numId w:val="3"/>
+        </w:numPr>
+      </w:pPr>
+      <w:r>
+        <w:t>Include some sort of progress indication for that specific PFT</w:t>
+      </w:r>
+    </w:p>
+    <w:p>
+      <w:pPr>
+        <w:pStyle w:val="ListParagraph"/>
+        <w:numPr>
+          <w:ilvl w:val="1"/>
+          <w:numId w:val="3"/>
+        </w:numPr>
+      </w:pPr>
+      <w:r>
+        <w:t>Window resizing is cutting off the dialog titles</w:t>
+      </w:r>
+    </w:p>
+    <w:p>
+      <w:pPr>
+        <w:ind w:left="360"/>
+      </w:pPr>
+    </w:p>
+    <w:p>
+      <w:r>
+        <w:t>Outliers Page:</w:t>
+      </w:r>
+    </w:p>
+    <w:p>
+      <w:pPr>
+        <w:pStyle w:val="ListParagraph"/>
+        <w:numPr>
+          <w:ilvl w:val="0"/>
+          <w:numId w:val="3"/>
+        </w:numPr>
+      </w:pPr>
+      <w:r>
+        <w:t>Peers</w:t>
+      </w:r>
+    </w:p>
+    <w:p>
+      <w:pPr>
+        <w:pStyle w:val="ListParagraph"/>
+        <w:numPr>
+          <w:ilvl w:val="1"/>
+          <w:numId w:val="3"/>
+        </w:numPr>
+      </w:pPr>
+      <w:r>
+        <w:t xml:space="preserve">Placeholder “Required” text in </w:t>
+      </w:r>
+      <w:r>
+        <w:t>Window Size</w:t>
+      </w:r>
+      <w:r>
+        <w:t xml:space="preserve"> fields </w:t>
+      </w:r>
+    </w:p>
+    <w:p/>
+    <w:p/>
+    <w:p>
+      <w:r>
+        <w:t xml:space="preserve">Ramp Function Pages: </w:t>
+      </w:r>
+    </w:p>
+    <w:p>
+      <w:pPr>
+        <w:pStyle w:val="ListParagraph"/>
+        <w:numPr>
+          <w:ilvl w:val="0"/>
+          <w:numId w:val="3"/>
+        </w:numPr>
+      </w:pPr>
+      <w:r>
+        <w:t>Peers</w:t>
+      </w:r>
+    </w:p>
+    <w:p>
+      <w:pPr>
+        <w:pStyle w:val="ListParagraph"/>
+        <w:numPr>
+          <w:ilvl w:val="1"/>
+          <w:numId w:val="3"/>
+        </w:numPr>
+      </w:pPr>
+      <w:r>
+        <w:t xml:space="preserve">Change default from yes to no to make the optional graph </w:t>
+      </w:r>
+    </w:p>
+    <w:p>
+      <w:pPr>
+        <w:pStyle w:val="ListParagraph"/>
+        <w:numPr>
+          <w:ilvl w:val="0"/>
+          <w:numId w:val="3"/>
+        </w:numPr>
+      </w:pPr>
+      <w:r>
+        <w:t>Client</w:t>
+      </w:r>
+    </w:p>
+    <w:p>
+      <w:pPr>
+        <w:pStyle w:val="ListParagraph"/>
+        <w:numPr>
+          <w:ilvl w:val="1"/>
+          <w:numId w:val="3"/>
+        </w:numPr>
+      </w:pPr>
+      <w:r>
+        <w:t>Display the old and new values of the optimized parameters next to RAMP functions (Example: old and new VPDmin and VPDmax listed next to VPD ramp)</w:t>
+      </w:r>
+    </w:p>
+    <w:p/>
+    <w:p>
+      <w:r>
+        <w:t>SOC Plot Page:</w:t>
+      </w:r>
+    </w:p>
+    <w:p>
+      <w:pPr>
+        <w:pStyle w:val="ListParagraph"/>
+        <w:numPr>
+          <w:ilvl w:val="0"/>
+          <w:numId w:val="3"/>
+        </w:numPr>
+      </w:pPr>
+      <w:r>
+        <w:t>Peers</w:t>
+      </w:r>
+    </w:p>
+    <w:p>
+      <w:pPr>
+        <w:pStyle w:val="ListParagraph"/>
+        <w:numPr>
+          <w:ilvl w:val="1"/>
+          <w:numId w:val="3"/>
+        </w:numPr>
+      </w:pPr>
+      <w:r>
+        <w:t xml:space="preserve">Remove underscores from SOC </w:t>
+      </w:r>
+    </w:p>
+    <w:p/>
+    <w:p/>
+    <w:p>
+      <w:pPr>
+        <w:pStyle w:val="Heading2"/>
+      </w:pPr>
+      <w:r>
+        <w:t>Execution and Acknowledgement</w:t>
+      </w:r>
+    </w:p>
+    <w:p>
+      <w:r>
+        <w:t>The team members hereby indicate by their signatures below that they have read and agree with the specifications of this document.</w:t>
+      </w:r>
+    </w:p>
+    <w:p/>
+    <w:p>
       <w:r>
         <w:rPr>
           <w:noProof/>
@@ -495,7 +1427,7 @@
                 <wp:cNvGraphicFramePr/>
                 <a:graphic xmlns:a="http://schemas.openxmlformats.org/drawingml/2006/main">
                   <a:graphicData uri="http://schemas.microsoft.com/office/word/2010/wordprocessingInk">
-                    <w14:contentPart bwMode="auto" r:id="rId5">
+                    <w14:contentPart bwMode="auto" r:id="rId14">
                       <w14:nvContentPartPr>
                         <w14:cNvContentPartPr/>
                       </w14:nvContentPartPr>
@@ -511,7 +1443,7 @@
           </mc:Choice>
           <mc:Fallback>
             <w:pict>
-              <v:shapetype w14:anchorId="213F0803" id="_x0000_t75" coordsize="21600,21600" o:spt="75" o:preferrelative="t" path="m@4@5l@4@11@9@11@9@5xe" filled="f" stroked="f">
+              <v:shapetype w14:anchorId="451A83B4" id="_x0000_t75" coordsize="21600,21600" o:spt="75" o:preferrelative="t" path="m@4@5l@4@11@9@11@9@5xe" filled="f" stroked="f">
                 <v:stroke joinstyle="miter"/>
                 <v:formulas>
                   <v:f eqn="if lineDrawn pixelLineWidth 0"/>
@@ -531,7 +1463,7 @@
                 <o:lock v:ext="edit" aspectratio="t"/>
               </v:shapetype>
               <v:shape id="Ink 37" o:spid="_x0000_s1026" type="#_x0000_t75" style="position:absolute;margin-left:282.45pt;margin-top:117.7pt;width:107.75pt;height:61.6pt;z-index:251696128;visibility:visible;mso-wrap-style:square;mso-wrap-distance-left:9pt;mso-wrap-distance-top:0;mso-wrap-distance-right:9pt;mso-wrap-distance-bottom:0;mso-position-horizontal:absolute;mso-position-horizontal-relative:text;mso-position-vertical:absolute;mso-position-vertical-relative:text" o:gfxdata="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">
-                <v:imagedata r:id="rId6" o:title=""/>
+                <v:imagedata r:id="rId15" o:title=""/>
               </v:shape>
             </w:pict>
           </mc:Fallback>
@@ -559,7 +1491,7 @@
                 <wp:cNvGraphicFramePr/>
                 <a:graphic xmlns:a="http://schemas.openxmlformats.org/drawingml/2006/main">
                   <a:graphicData uri="http://schemas.microsoft.com/office/word/2010/wordprocessingInk">
-                    <w14:contentPart bwMode="auto" r:id="rId7">
+                    <w14:contentPart bwMode="auto" r:id="rId16">
                       <w14:nvContentPartPr>
                         <w14:cNvContentPartPr/>
                       </w14:nvContentPartPr>
@@ -575,8 +1507,8 @@
           </mc:Choice>
           <mc:Fallback>
             <w:pict>
-              <v:shape w14:anchorId="67515515" id="Ink 29" o:spid="_x0000_s1026" type="#_x0000_t75" style="position:absolute;margin-left:-5.55pt;margin-top:92pt;width:195.85pt;height:60.3pt;z-index:251687936;visibility:visible;mso-wrap-style:square;mso-wrap-distance-left:9pt;mso-wrap-distance-top:0;mso-wrap-distance-right:9pt;mso-wrap-distance-bottom:0;mso-position-horizontal:absolute;mso-position-horizontal-relative:text;mso-position-vertical:absolute;mso-position-vertical-relative:text" o:gfxdata="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">
-                <v:imagedata r:id="rId8" o:title=""/>
+              <v:shape w14:anchorId="6B82A426" id="Ink 29" o:spid="_x0000_s1026" type="#_x0000_t75" style="position:absolute;margin-left:-5.55pt;margin-top:92pt;width:195.85pt;height:60.3pt;z-index:251687936;visibility:visible;mso-wrap-style:square;mso-wrap-distance-left:9pt;mso-wrap-distance-top:0;mso-wrap-distance-right:9pt;mso-wrap-distance-bottom:0;mso-position-horizontal:absolute;mso-position-horizontal-relative:text;mso-position-vertical:absolute;mso-position-vertical-relative:text" o:gfxdata="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">
+                <v:imagedata r:id="rId17" o:title=""/>
               </v:shape>
             </w:pict>
           </mc:Fallback>
@@ -604,7 +1536,7 @@
                 <wp:cNvGraphicFramePr/>
                 <a:graphic xmlns:a="http://schemas.openxmlformats.org/drawingml/2006/main">
                   <a:graphicData uri="http://schemas.microsoft.com/office/word/2010/wordprocessingInk">
-                    <w14:contentPart bwMode="auto" r:id="rId9">
+                    <w14:contentPart bwMode="auto" r:id="rId18">
                       <w14:nvContentPartPr>
                         <w14:cNvContentPartPr/>
                       </w14:nvContentPartPr>
@@ -620,8 +1552,8 @@
           </mc:Choice>
           <mc:Fallback>
             <w:pict>
-              <v:shape w14:anchorId="032EB23A" id="Ink 28" o:spid="_x0000_s1026" type="#_x0000_t75" style="position:absolute;margin-left:277.45pt;margin-top:60.35pt;width:120.2pt;height:43.1pt;z-index:251686912;visibility:visible;mso-wrap-style:square;mso-wrap-distance-left:9pt;mso-wrap-distance-top:0;mso-wrap-distance-right:9pt;mso-wrap-distance-bottom:0;mso-position-horizontal:absolute;mso-position-horizontal-relative:text;mso-position-vertical:absolute;mso-position-vertical-relative:text" o:gfxdata="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">
-                <v:imagedata r:id="rId10" o:title=""/>
+              <v:shape w14:anchorId="6E1BD5A6" id="Ink 28" o:spid="_x0000_s1026" type="#_x0000_t75" style="position:absolute;margin-left:277.45pt;margin-top:60.35pt;width:120.2pt;height:43.1pt;z-index:251686912;visibility:visible;mso-wrap-style:square;mso-wrap-distance-left:9pt;mso-wrap-distance-top:0;mso-wrap-distance-right:9pt;mso-wrap-distance-bottom:0;mso-position-horizontal:absolute;mso-position-horizontal-relative:text;mso-position-vertical:absolute;mso-position-vertical-relative:text" o:gfxdata="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">
+                <v:imagedata r:id="rId19" o:title=""/>
               </v:shape>
             </w:pict>
           </mc:Fallback>
@@ -649,7 +1581,7 @@
                 <wp:cNvGraphicFramePr/>
                 <a:graphic xmlns:a="http://schemas.openxmlformats.org/drawingml/2006/main">
                   <a:graphicData uri="http://schemas.microsoft.com/office/word/2010/wordprocessingInk">
-                    <w14:contentPart bwMode="auto" r:id="rId11">
+                    <w14:contentPart bwMode="auto" r:id="rId20">
                       <w14:nvContentPartPr>
                         <w14:cNvContentPartPr/>
                       </w14:nvContentPartPr>
@@ -665,8 +1597,8 @@
           </mc:Choice>
           <mc:Fallback>
             <w:pict>
-              <v:shape w14:anchorId="4F8D86AA" id="Ink 20" o:spid="_x0000_s1026" type="#_x0000_t75" style="position:absolute;margin-left:13.9pt;margin-top:51.35pt;width:227.65pt;height:48.35pt;z-index:251678720;visibility:visible;mso-wrap-style:square;mso-wrap-distance-left:9pt;mso-wrap-distance-top:0;mso-wrap-distance-right:9pt;mso-wrap-distance-bottom:0;mso-position-horizontal:absolute;mso-position-horizontal-relative:text;mso-position-vertical:absolute;mso-position-vertical-relative:text" o:gfxdata="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">
-                <v:imagedata r:id="rId12" o:title=""/>
+              <v:shape w14:anchorId="54D8CE52" id="Ink 20" o:spid="_x0000_s1026" type="#_x0000_t75" style="position:absolute;margin-left:13.9pt;margin-top:51.35pt;width:227.65pt;height:48.35pt;z-index:251678720;visibility:visible;mso-wrap-style:square;mso-wrap-distance-left:9pt;mso-wrap-distance-top:0;mso-wrap-distance-right:9pt;mso-wrap-distance-bottom:0;mso-position-horizontal:absolute;mso-position-horizontal-relative:text;mso-position-vertical:absolute;mso-position-vertical-relative:text" o:gfxdata="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">
+                <v:imagedata r:id="rId21" o:title=""/>
               </v:shape>
             </w:pict>
           </mc:Fallback>
@@ -694,7 +1626,7 @@
                 <wp:cNvGraphicFramePr/>
                 <a:graphic xmlns:a="http://schemas.openxmlformats.org/drawingml/2006/main">
                   <a:graphicData uri="http://schemas.microsoft.com/office/word/2010/wordprocessingInk">
-                    <w14:contentPart bwMode="auto" r:id="rId13">
+                    <w14:contentPart bwMode="auto" r:id="rId22">
                       <w14:nvContentPartPr>
                         <w14:cNvContentPartPr/>
                       </w14:nvContentPartPr>
@@ -710,8 +1642,8 @@
           </mc:Choice>
           <mc:Fallback>
             <w:pict>
-              <v:shape w14:anchorId="24E0AF08" id="Ink 10" o:spid="_x0000_s1026" type="#_x0000_t75" style="position:absolute;margin-left:254.2pt;margin-top:.95pt;width:97.1pt;height:43.7pt;z-index:251668480;visibility:visible;mso-wrap-style:square;mso-wrap-distance-left:9pt;mso-wrap-distance-top:0;mso-wrap-distance-right:9pt;mso-wrap-distance-bottom:0;mso-position-horizontal:absolute;mso-position-horizontal-relative:text;mso-position-vertical:absolute;mso-position-vertical-relative:text" o:gfxdata="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">
-                <v:imagedata r:id="rId14" o:title=""/>
+              <v:shape w14:anchorId="5BFE94D6" id="Ink 10" o:spid="_x0000_s1026" type="#_x0000_t75" style="position:absolute;margin-left:254.2pt;margin-top:.95pt;width:97.1pt;height:43.7pt;z-index:251668480;visibility:visible;mso-wrap-style:square;mso-wrap-distance-left:9pt;mso-wrap-distance-top:0;mso-wrap-distance-right:9pt;mso-wrap-distance-bottom:0;mso-position-horizontal:absolute;mso-position-horizontal-relative:text;mso-position-vertical:absolute;mso-position-vertical-relative:text" o:gfxdata="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">
+                <v:imagedata r:id="rId23" o:title=""/>
               </v:shape>
             </w:pict>
           </mc:Fallback>
@@ -739,7 +1671,7 @@
                 <wp:cNvGraphicFramePr/>
                 <a:graphic xmlns:a="http://schemas.openxmlformats.org/drawingml/2006/main">
                   <a:graphicData uri="http://schemas.microsoft.com/office/word/2010/wordprocessingInk">
-                    <w14:contentPart bwMode="auto" r:id="rId15">
+                    <w14:contentPart bwMode="auto" r:id="rId24">
                       <w14:nvContentPartPr>
                         <w14:cNvContentPartPr/>
                       </w14:nvContentPartPr>
@@ -755,8 +1687,8 @@
           </mc:Choice>
           <mc:Fallback>
             <w:pict>
-              <v:shape w14:anchorId="6C25F36F" id="Ink 11" o:spid="_x0000_s1026" type="#_x0000_t75" style="position:absolute;margin-left:5.05pt;margin-top:-7.35pt;width:205.75pt;height:42.15pt;z-index:251669504;visibility:visible;mso-wrap-style:square;mso-wrap-distance-left:9pt;mso-wrap-distance-top:0;mso-wrap-distance-right:9pt;mso-wrap-distance-bottom:0;mso-position-horizontal:absolute;mso-position-horizontal-relative:text;mso-position-vertical:absolute;mso-position-vertical-relative:text" o:gfxdata="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">
-                <v:imagedata r:id="rId16" o:title=""/>
+              <v:shape w14:anchorId="4FEA2A4B" id="Ink 11" o:spid="_x0000_s1026" type="#_x0000_t75" style="position:absolute;margin-left:5.05pt;margin-top:-7.35pt;width:205.75pt;height:42.15pt;z-index:251669504;visibility:visible;mso-wrap-style:square;mso-wrap-distance-left:9pt;mso-wrap-distance-top:0;mso-wrap-distance-right:9pt;mso-wrap-distance-bottom:0;mso-position-horizontal:absolute;mso-position-horizontal-relative:text;mso-position-vertical:absolute;mso-position-vertical-relative:text" o:gfxdata="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">
+                <v:imagedata r:id="rId25" o:title=""/>
               </v:shape>
             </w:pict>
           </mc:Fallback>
@@ -773,9 +1705,160 @@
 </w:document>
 </file>
 
+<file path=word/endnotes.xml><?xml version="1.0" encoding="utf-8"?>
+<w:endnotes xmlns:wpc="http://schemas.microsoft.com/office/word/2010/wordprocessingCanvas" xmlns:cx="http://schemas.microsoft.com/office/drawing/2014/chartex" xmlns:cx1="http://schemas.microsoft.com/office/drawing/2015/9/8/chartex" xmlns:cx2="http://schemas.microsoft.com/office/drawing/2015/10/21/chartex" xmlns:cx3="http://schemas.microsoft.com/office/drawing/2016/5/9/chartex" xmlns:cx4="http://schemas.microsoft.com/office/drawing/2016/5/10/chartex" xmlns:cx5="http://schemas.microsoft.com/office/drawing/2016/5/11/chartex" xmlns:cx6="http://schemas.microsoft.com/office/drawing/2016/5/12/chartex" xmlns:cx7="http://schemas.microsoft.com/office/drawing/2016/5/13/chartex" xmlns:cx8="http://schemas.microsoft.com/office/drawing/2016/5/14/chartex" xmlns:mc="http://schemas.openxmlformats.org/markup-compatibility/2006" xmlns:aink="http://schemas.microsoft.com/office/drawing/2016/ink" xmlns:am3d="http://schemas.microsoft.com/office/drawing/2017/model3d" xmlns:o="urn:schemas-microsoft-com:office:office" xmlns:r="http://schemas.openxmlformats.org/officeDocument/2006/relationships" xmlns:m="http://schemas.openxmlformats.org/officeDocument/2006/math" xmlns:v="urn:schemas-microsoft-com:vml" xmlns:wp14="http://schemas.microsoft.com/office/word/2010/wordprocessingDrawing" xmlns:wp="http://schemas.openxmlformats.org/drawingml/2006/wordprocessingDrawing" xmlns:w10="urn:schemas-microsoft-com:office:word" xmlns:w="http://schemas.openxmlformats.org/wordprocessingml/2006/main" xmlns:w14="http://schemas.microsoft.com/office/word/2010/wordml" xmlns:w15="http://schemas.microsoft.com/office/word/2012/wordml" xmlns:w16cid="http://schemas.microsoft.com/office/word/2016/wordml/cid" xmlns:w16se="http://schemas.microsoft.com/office/word/2015/wordml/symex" xmlns:wpg="http://schemas.microsoft.com/office/word/2010/wordprocessingGroup" xmlns:wpi="http://schemas.microsoft.com/office/word/2010/wordprocessingInk" xmlns:wne="http://schemas.microsoft.com/office/word/2006/wordml" xmlns:wps="http://schemas.microsoft.com/office/word/2010/wordprocessingShape" mc:Ignorable="w14 w15 w16se w16cid wp14">
+  <w:endnote w:type="separator" w:id="-1">
+    <w:p>
+      <w:r>
+        <w:separator/>
+      </w:r>
+    </w:p>
+  </w:endnote>
+  <w:endnote w:type="continuationSeparator" w:id="0">
+    <w:p>
+      <w:r>
+        <w:continuationSeparator/>
+      </w:r>
+    </w:p>
+  </w:endnote>
+</w:endnotes>
+</file>
+
+<file path=word/footnotes.xml><?xml version="1.0" encoding="utf-8"?>
+<w:footnotes xmlns:wpc="http://schemas.microsoft.com/office/word/2010/wordprocessingCanvas" xmlns:cx="http://schemas.microsoft.com/office/drawing/2014/chartex" xmlns:cx1="http://schemas.microsoft.com/office/drawing/2015/9/8/chartex" xmlns:cx2="http://schemas.microsoft.com/office/drawing/2015/10/21/chartex" xmlns:cx3="http://schemas.microsoft.com/office/drawing/2016/5/9/chartex" xmlns:cx4="http://schemas.microsoft.com/office/drawing/2016/5/10/chartex" xmlns:cx5="http://schemas.microsoft.com/office/drawing/2016/5/11/chartex" xmlns:cx6="http://schemas.microsoft.com/office/drawing/2016/5/12/chartex" xmlns:cx7="http://schemas.microsoft.com/office/drawing/2016/5/13/chartex" xmlns:cx8="http://schemas.microsoft.com/office/drawing/2016/5/14/chartex" xmlns:mc="http://schemas.openxmlformats.org/markup-compatibility/2006" xmlns:aink="http://schemas.microsoft.com/office/drawing/2016/ink" xmlns:am3d="http://schemas.microsoft.com/office/drawing/2017/model3d" xmlns:o="urn:schemas-microsoft-com:office:office" xmlns:r="http://schemas.openxmlformats.org/officeDocument/2006/relationships" xmlns:m="http://schemas.openxmlformats.org/officeDocument/2006/math" xmlns:v="urn:schemas-microsoft-com:vml" xmlns:wp14="http://schemas.microsoft.com/office/word/2010/wordprocessingDrawing" xmlns:wp="http://schemas.openxmlformats.org/drawingml/2006/wordprocessingDrawing" xmlns:w10="urn:schemas-microsoft-com:office:word" xmlns:w="http://schemas.openxmlformats.org/wordprocessingml/2006/main" xmlns:w14="http://schemas.microsoft.com/office/word/2010/wordml" xmlns:w15="http://schemas.microsoft.com/office/word/2012/wordml" xmlns:w16cid="http://schemas.microsoft.com/office/word/2016/wordml/cid" xmlns:w16se="http://schemas.microsoft.com/office/word/2015/wordml/symex" xmlns:wpg="http://schemas.microsoft.com/office/word/2010/wordprocessingGroup" xmlns:wpi="http://schemas.microsoft.com/office/word/2010/wordprocessingInk" xmlns:wne="http://schemas.microsoft.com/office/word/2006/wordml" xmlns:wps="http://schemas.microsoft.com/office/word/2010/wordprocessingShape" mc:Ignorable="w14 w15 w16se w16cid wp14">
+  <w:footnote w:type="separator" w:id="-1">
+    <w:p>
+      <w:r>
+        <w:separator/>
+      </w:r>
+    </w:p>
+  </w:footnote>
+  <w:footnote w:type="continuationSeparator" w:id="0">
+    <w:p>
+      <w:r>
+        <w:continuationSeparator/>
+      </w:r>
+    </w:p>
+  </w:footnote>
+</w:footnotes>
+</file>
+
 <file path=word/numbering.xml><?xml version="1.0" encoding="utf-8"?>
 <w:numbering xmlns:wpc="http://schemas.microsoft.com/office/word/2010/wordprocessingCanvas" xmlns:cx="http://schemas.microsoft.com/office/drawing/2014/chartex" xmlns:cx1="http://schemas.microsoft.com/office/drawing/2015/9/8/chartex" xmlns:cx2="http://schemas.microsoft.com/office/drawing/2015/10/21/chartex" xmlns:cx3="http://schemas.microsoft.com/office/drawing/2016/5/9/chartex" xmlns:cx4="http://schemas.microsoft.com/office/drawing/2016/5/10/chartex" xmlns:cx5="http://schemas.microsoft.com/office/drawing/2016/5/11/chartex" xmlns:cx6="http://schemas.microsoft.com/office/drawing/2016/5/12/chartex" xmlns:cx7="http://schemas.microsoft.com/office/drawing/2016/5/13/chartex" xmlns:cx8="http://schemas.microsoft.com/office/drawing/2016/5/14/chartex" xmlns:mc="http://schemas.openxmlformats.org/markup-compatibility/2006" xmlns:aink="http://schemas.microsoft.com/office/drawing/2016/ink" xmlns:am3d="http://schemas.microsoft.com/office/drawing/2017/model3d" xmlns:o="urn:schemas-microsoft-com:office:office" xmlns:r="http://schemas.openxmlformats.org/officeDocument/2006/relationships" xmlns:m="http://schemas.openxmlformats.org/officeDocument/2006/math" xmlns:v="urn:schemas-microsoft-com:vml" xmlns:wp14="http://schemas.microsoft.com/office/word/2010/wordprocessingDrawing" xmlns:wp="http://schemas.openxmlformats.org/drawingml/2006/wordprocessingDrawing" xmlns:w10="urn:schemas-microsoft-com:office:word" xmlns:w="http://schemas.openxmlformats.org/wordprocessingml/2006/main" xmlns:w14="http://schemas.microsoft.com/office/word/2010/wordml" xmlns:w15="http://schemas.microsoft.com/office/word/2012/wordml" xmlns:w16cid="http://schemas.microsoft.com/office/word/2016/wordml/cid" xmlns:w16se="http://schemas.microsoft.com/office/word/2015/wordml/symex" xmlns:wpg="http://schemas.microsoft.com/office/word/2010/wordprocessingGroup" xmlns:wpi="http://schemas.microsoft.com/office/word/2010/wordprocessingInk" xmlns:wne="http://schemas.microsoft.com/office/word/2006/wordml" xmlns:wps="http://schemas.microsoft.com/office/word/2010/wordprocessingShape" mc:Ignorable="w14 w15 w16se w16cid wp14">
   <w:abstractNum w:abstractNumId="0" w15:restartNumberingAfterBreak="0">
+    <w:nsid w:val="024C3FD4"/>
+    <w:multiLevelType w:val="hybridMultilevel"/>
+    <w:tmpl w:val="D236D700"/>
+    <w:lvl w:ilvl="0" w:tplc="04090001">
+      <w:start w:val="1"/>
+      <w:numFmt w:val="bullet"/>
+      <w:lvlText w:val=""/>
+      <w:lvlJc w:val="left"/>
+      <w:pPr>
+        <w:ind w:left="720" w:hanging="360"/>
+      </w:pPr>
+      <w:rPr>
+        <w:rFonts w:ascii="Symbol" w:hAnsi="Symbol" w:hint="default"/>
+      </w:rPr>
+    </w:lvl>
+    <w:lvl w:ilvl="1" w:tplc="04090003">
+      <w:start w:val="1"/>
+      <w:numFmt w:val="bullet"/>
+      <w:lvlText w:val="o"/>
+      <w:lvlJc w:val="left"/>
+      <w:pPr>
+        <w:ind w:left="1440" w:hanging="360"/>
+      </w:pPr>
+      <w:rPr>
+        <w:rFonts w:ascii="Courier New" w:hAnsi="Courier New" w:cs="Courier New" w:hint="default"/>
+      </w:rPr>
+    </w:lvl>
+    <w:lvl w:ilvl="2" w:tplc="04090005">
+      <w:start w:val="1"/>
+      <w:numFmt w:val="bullet"/>
+      <w:lvlText w:val=""/>
+      <w:lvlJc w:val="left"/>
+      <w:pPr>
+        <w:ind w:left="2160" w:hanging="360"/>
+      </w:pPr>
+      <w:rPr>
+        <w:rFonts w:ascii="Wingdings" w:hAnsi="Wingdings" w:hint="default"/>
+      </w:rPr>
+    </w:lvl>
+    <w:lvl w:ilvl="3" w:tplc="04090001">
+      <w:start w:val="1"/>
+      <w:numFmt w:val="bullet"/>
+      <w:lvlText w:val=""/>
+      <w:lvlJc w:val="left"/>
+      <w:pPr>
+        <w:ind w:left="2880" w:hanging="360"/>
+      </w:pPr>
+      <w:rPr>
+        <w:rFonts w:ascii="Symbol" w:hAnsi="Symbol" w:hint="default"/>
+      </w:rPr>
+    </w:lvl>
+    <w:lvl w:ilvl="4" w:tplc="04090003">
+      <w:start w:val="1"/>
+      <w:numFmt w:val="bullet"/>
+      <w:lvlText w:val="o"/>
+      <w:lvlJc w:val="left"/>
+      <w:pPr>
+        <w:ind w:left="3600" w:hanging="360"/>
+      </w:pPr>
+      <w:rPr>
+        <w:rFonts w:ascii="Courier New" w:hAnsi="Courier New" w:cs="Courier New" w:hint="default"/>
+      </w:rPr>
+    </w:lvl>
+    <w:lvl w:ilvl="5" w:tplc="04090005" w:tentative="1">
+      <w:start w:val="1"/>
+      <w:numFmt w:val="bullet"/>
+      <w:lvlText w:val=""/>
+      <w:lvlJc w:val="left"/>
+      <w:pPr>
+        <w:ind w:left="4320" w:hanging="360"/>
+      </w:pPr>
+      <w:rPr>
+        <w:rFonts w:ascii="Wingdings" w:hAnsi="Wingdings" w:hint="default"/>
+      </w:rPr>
+    </w:lvl>
+    <w:lvl w:ilvl="6" w:tplc="04090001" w:tentative="1">
+      <w:start w:val="1"/>
+      <w:numFmt w:val="bullet"/>
+      <w:lvlText w:val=""/>
+      <w:lvlJc w:val="left"/>
+      <w:pPr>
+        <w:ind w:left="5040" w:hanging="360"/>
+      </w:pPr>
+      <w:rPr>
+        <w:rFonts w:ascii="Symbol" w:hAnsi="Symbol" w:hint="default"/>
+      </w:rPr>
+    </w:lvl>
+    <w:lvl w:ilvl="7" w:tplc="04090003" w:tentative="1">
+      <w:start w:val="1"/>
+      <w:numFmt w:val="bullet"/>
+      <w:lvlText w:val="o"/>
+      <w:lvlJc w:val="left"/>
+      <w:pPr>
+        <w:ind w:left="5760" w:hanging="360"/>
+      </w:pPr>
+      <w:rPr>
+        <w:rFonts w:ascii="Courier New" w:hAnsi="Courier New" w:cs="Courier New" w:hint="default"/>
+      </w:rPr>
+    </w:lvl>
+    <w:lvl w:ilvl="8" w:tplc="04090005" w:tentative="1">
+      <w:start w:val="1"/>
+      <w:numFmt w:val="bullet"/>
+      <w:lvlText w:val=""/>
+      <w:lvlJc w:val="left"/>
+      <w:pPr>
+        <w:ind w:left="6480" w:hanging="360"/>
+      </w:pPr>
+      <w:rPr>
+        <w:rFonts w:ascii="Wingdings" w:hAnsi="Wingdings" w:hint="default"/>
+      </w:rPr>
+    </w:lvl>
+  </w:abstractNum>
+  <w:abstractNum w:abstractNumId="1" w15:restartNumberingAfterBreak="0">
     <w:nsid w:val="08DF101E"/>
     <w:multiLevelType w:val="multilevel"/>
     <w:tmpl w:val="8034B7EE"/>
@@ -862,7 +1945,7 @@
       </w:pPr>
     </w:lvl>
   </w:abstractNum>
-  <w:abstractNum w:abstractNumId="1" w15:restartNumberingAfterBreak="0">
+  <w:abstractNum w:abstractNumId="2" w15:restartNumberingAfterBreak="0">
     <w:nsid w:val="46AC7A8C"/>
     <w:multiLevelType w:val="multilevel"/>
     <w:tmpl w:val="5D8C2C98"/>
@@ -956,11 +2039,130 @@
       </w:pPr>
     </w:lvl>
   </w:abstractNum>
+  <w:abstractNum w:abstractNumId="3" w15:restartNumberingAfterBreak="0">
+    <w:nsid w:val="68054721"/>
+    <w:multiLevelType w:val="hybridMultilevel"/>
+    <w:tmpl w:val="E97CBF4E"/>
+    <w:lvl w:ilvl="0" w:tplc="04090001">
+      <w:start w:val="1"/>
+      <w:numFmt w:val="bullet"/>
+      <w:lvlText w:val=""/>
+      <w:lvlJc w:val="left"/>
+      <w:pPr>
+        <w:ind w:left="720" w:hanging="360"/>
+      </w:pPr>
+      <w:rPr>
+        <w:rFonts w:ascii="Symbol" w:hAnsi="Symbol" w:hint="default"/>
+      </w:rPr>
+    </w:lvl>
+    <w:lvl w:ilvl="1" w:tplc="04090003" w:tentative="1">
+      <w:start w:val="1"/>
+      <w:numFmt w:val="bullet"/>
+      <w:lvlText w:val="o"/>
+      <w:lvlJc w:val="left"/>
+      <w:pPr>
+        <w:ind w:left="1440" w:hanging="360"/>
+      </w:pPr>
+      <w:rPr>
+        <w:rFonts w:ascii="Courier New" w:hAnsi="Courier New" w:cs="Courier New" w:hint="default"/>
+      </w:rPr>
+    </w:lvl>
+    <w:lvl w:ilvl="2" w:tplc="04090005" w:tentative="1">
+      <w:start w:val="1"/>
+      <w:numFmt w:val="bullet"/>
+      <w:lvlText w:val=""/>
+      <w:lvlJc w:val="left"/>
+      <w:pPr>
+        <w:ind w:left="2160" w:hanging="360"/>
+      </w:pPr>
+      <w:rPr>
+        <w:rFonts w:ascii="Wingdings" w:hAnsi="Wingdings" w:hint="default"/>
+      </w:rPr>
+    </w:lvl>
+    <w:lvl w:ilvl="3" w:tplc="04090001" w:tentative="1">
+      <w:start w:val="1"/>
+      <w:numFmt w:val="bullet"/>
+      <w:lvlText w:val=""/>
+      <w:lvlJc w:val="left"/>
+      <w:pPr>
+        <w:ind w:left="2880" w:hanging="360"/>
+      </w:pPr>
+      <w:rPr>
+        <w:rFonts w:ascii="Symbol" w:hAnsi="Symbol" w:hint="default"/>
+      </w:rPr>
+    </w:lvl>
+    <w:lvl w:ilvl="4" w:tplc="04090003" w:tentative="1">
+      <w:start w:val="1"/>
+      <w:numFmt w:val="bullet"/>
+      <w:lvlText w:val="o"/>
+      <w:lvlJc w:val="left"/>
+      <w:pPr>
+        <w:ind w:left="3600" w:hanging="360"/>
+      </w:pPr>
+      <w:rPr>
+        <w:rFonts w:ascii="Courier New" w:hAnsi="Courier New" w:cs="Courier New" w:hint="default"/>
+      </w:rPr>
+    </w:lvl>
+    <w:lvl w:ilvl="5" w:tplc="04090005" w:tentative="1">
+      <w:start w:val="1"/>
+      <w:numFmt w:val="bullet"/>
+      <w:lvlText w:val=""/>
+      <w:lvlJc w:val="left"/>
+      <w:pPr>
+        <w:ind w:left="4320" w:hanging="360"/>
+      </w:pPr>
+      <w:rPr>
+        <w:rFonts w:ascii="Wingdings" w:hAnsi="Wingdings" w:hint="default"/>
+      </w:rPr>
+    </w:lvl>
+    <w:lvl w:ilvl="6" w:tplc="04090001" w:tentative="1">
+      <w:start w:val="1"/>
+      <w:numFmt w:val="bullet"/>
+      <w:lvlText w:val=""/>
+      <w:lvlJc w:val="left"/>
+      <w:pPr>
+        <w:ind w:left="5040" w:hanging="360"/>
+      </w:pPr>
+      <w:rPr>
+        <w:rFonts w:ascii="Symbol" w:hAnsi="Symbol" w:hint="default"/>
+      </w:rPr>
+    </w:lvl>
+    <w:lvl w:ilvl="7" w:tplc="04090003" w:tentative="1">
+      <w:start w:val="1"/>
+      <w:numFmt w:val="bullet"/>
+      <w:lvlText w:val="o"/>
+      <w:lvlJc w:val="left"/>
+      <w:pPr>
+        <w:ind w:left="5760" w:hanging="360"/>
+      </w:pPr>
+      <w:rPr>
+        <w:rFonts w:ascii="Courier New" w:hAnsi="Courier New" w:cs="Courier New" w:hint="default"/>
+      </w:rPr>
+    </w:lvl>
+    <w:lvl w:ilvl="8" w:tplc="04090005" w:tentative="1">
+      <w:start w:val="1"/>
+      <w:numFmt w:val="bullet"/>
+      <w:lvlText w:val=""/>
+      <w:lvlJc w:val="left"/>
+      <w:pPr>
+        <w:ind w:left="6480" w:hanging="360"/>
+      </w:pPr>
+      <w:rPr>
+        <w:rFonts w:ascii="Wingdings" w:hAnsi="Wingdings" w:hint="default"/>
+      </w:rPr>
+    </w:lvl>
+  </w:abstractNum>
   <w:num w:numId="1">
+    <w:abstractNumId w:val="2"/>
+  </w:num>
+  <w:num w:numId="2">
     <w:abstractNumId w:val="1"/>
   </w:num>
-  <w:num w:numId="2">
+  <w:num w:numId="3">
     <w:abstractNumId w:val="0"/>
+  </w:num>
+  <w:num w:numId="4">
+    <w:abstractNumId w:val="3"/>
   </w:num>
 </w:numbering>
 </file>
@@ -1088,6 +2290,7 @@
     <w:lsdException w:name="HTML Sample" w:semiHidden="1" w:unhideWhenUsed="1"/>
     <w:lsdException w:name="HTML Typewriter" w:semiHidden="1" w:unhideWhenUsed="1"/>
     <w:lsdException w:name="HTML Variable" w:semiHidden="1" w:unhideWhenUsed="1"/>
+    <w:lsdException w:name="Normal Table" w:semiHidden="1" w:unhideWhenUsed="1"/>
     <w:lsdException w:name="annotation subject" w:semiHidden="1" w:unhideWhenUsed="1"/>
     <w:lsdException w:name="No List" w:semiHidden="1" w:unhideWhenUsed="1"/>
     <w:lsdException w:name="Outline List 1" w:semiHidden="1" w:unhideWhenUsed="1"/>
@@ -1134,8 +2337,10 @@
     <w:lsdException w:name="Table Subtle 2" w:semiHidden="1" w:unhideWhenUsed="1"/>
     <w:lsdException w:name="Table Web 1" w:semiHidden="1" w:unhideWhenUsed="1"/>
     <w:lsdException w:name="Table Web 2" w:semiHidden="1" w:unhideWhenUsed="1"/>
+    <w:lsdException w:name="Table Web 3" w:semiHidden="1" w:unhideWhenUsed="1"/>
     <w:lsdException w:name="Balloon Text" w:semiHidden="1" w:unhideWhenUsed="1"/>
     <w:lsdException w:name="Table Grid" w:uiPriority="39"/>
+    <w:lsdException w:name="Table Theme" w:semiHidden="1" w:unhideWhenUsed="1"/>
     <w:lsdException w:name="Placeholder Text" w:semiHidden="1"/>
     <w:lsdException w:name="No Spacing" w:uiPriority="1" w:qFormat="1"/>
     <w:lsdException w:name="Light Shading" w:uiPriority="60"/>
@@ -1547,6 +2752,58 @@
       <w:szCs w:val="24"/>
     </w:rPr>
   </w:style>
+  <w:style w:type="paragraph" w:styleId="Header">
+    <w:name w:val="header"/>
+    <w:basedOn w:val="Normal"/>
+    <w:link w:val="HeaderChar"/>
+    <w:uiPriority w:val="99"/>
+    <w:unhideWhenUsed/>
+    <w:rsid w:val="00562D3D"/>
+    <w:pPr>
+      <w:tabs>
+        <w:tab w:val="center" w:pos="4680"/>
+        <w:tab w:val="right" w:pos="9360"/>
+      </w:tabs>
+    </w:pPr>
+  </w:style>
+  <w:style w:type="character" w:customStyle="1" w:styleId="HeaderChar">
+    <w:name w:val="Header Char"/>
+    <w:basedOn w:val="DefaultParagraphFont"/>
+    <w:link w:val="Header"/>
+    <w:uiPriority w:val="99"/>
+    <w:rsid w:val="00562D3D"/>
+    <w:rPr>
+      <w:rFonts w:ascii="Times New Roman" w:hAnsi="Times New Roman" w:cs="Times New Roman"/>
+      <w:sz w:val="24"/>
+      <w:szCs w:val="24"/>
+    </w:rPr>
+  </w:style>
+  <w:style w:type="paragraph" w:styleId="Footer">
+    <w:name w:val="footer"/>
+    <w:basedOn w:val="Normal"/>
+    <w:link w:val="FooterChar"/>
+    <w:uiPriority w:val="99"/>
+    <w:unhideWhenUsed/>
+    <w:rsid w:val="00562D3D"/>
+    <w:pPr>
+      <w:tabs>
+        <w:tab w:val="center" w:pos="4680"/>
+        <w:tab w:val="right" w:pos="9360"/>
+      </w:tabs>
+    </w:pPr>
+  </w:style>
+  <w:style w:type="character" w:customStyle="1" w:styleId="FooterChar">
+    <w:name w:val="Footer Char"/>
+    <w:basedOn w:val="DefaultParagraphFont"/>
+    <w:link w:val="Footer"/>
+    <w:uiPriority w:val="99"/>
+    <w:rsid w:val="00562D3D"/>
+    <w:rPr>
+      <w:rFonts w:ascii="Times New Roman" w:hAnsi="Times New Roman" w:cs="Times New Roman"/>
+      <w:sz w:val="24"/>
+      <w:szCs w:val="24"/>
+    </w:rPr>
+  </w:style>
 </w:styles>
 </file>
 
@@ -1575,8 +2832,8 @@
   </inkml:definitions>
   <inkml:trace contextRef="#ctx0" brushRef="#br0">1 1 19583,'30'21'-1700,"-4"-2"905,0 0-1,13 16 796,-31-28 50,-1 1 0,0 0-1,-1 0 1,0 0 0,0 1-1,-1 0 1,0 0 0,0 0-1,-1 1 1,0 2-50,3 13 215,-1 1 1,-2 0-1,0 0 0,-2 1 1,-1 23-216,-3 42 1438,-5 1-1438,2-29 23,-10 195-3734,15-258 3618,0 6-1440,0 0 1,-1-1 0,0 1-1,-1 0 1,1-1 0,-1 1-1,-1-1 1,-2 6 1532,-5 10-576</inkml:trace>
   <inkml:trace contextRef="#ctx0" brushRef="#br0" timeOffset="520.004">504 468 17023,'-7'-5'122,"0"0"-1,0-1 1,1 0-1,0 0 1,0 0-1,0-1 1,1 0-1,0 0 1,-2-5-122,5 9 75,0-1 0,0 1 0,0-1-1,1 0 1,0 0 0,-1 0 0,1 0 0,1 1 0,-1-1 0,1 0 0,-1-1 0,1 1 0,0 0 0,1 0 0,-1 0-1,1 0 1,-1 0 0,1 1 0,1-1 0,-1 0 0,1-1-75,3-4 47,0 1 0,1 1 0,0-1 0,0 1 0,0 0 0,1 1 0,0-1 0,1 1 0,-1 1 0,1-1 0,0 1 0,1 1 0,-1-1 0,3 1-47,2-2-32,2 0 1,-1 1-1,0 1 1,1 0-1,0 1 0,0 1 1,0 0-1,9 1 32,-18 0 20,1 1 0,0 1 0,-1-1 0,1 1 0,0 0 0,-1 1 0,1 0 0,-1 0 0,0 0 0,0 0 0,0 1 0,0 0 0,0 1 0,0-1 0,-1 1 0,0 0 0,0 0 0,0 1 0,0 0 0,0-1 0,-1 2 0,0-1 0,0 0 0,-1 1 0,1 0 0,-1 0 0,-1 0 0,1 0 0,-1 0 0,0 0 0,0 1 0,0 4-20,1 7-14,-1 0 0,-1 0 0,-1 0 0,-1 0-1,0 0 1,-1 0 0,-1 0 0,-1 0 0,0-1-1,-2 1 15,-11 32 82,-2 0 0,-17 30-82,6-22-176,-2-1 0,-3-3 0,-2 0 0,-26 27 176,62-80 33,0 0 1,0-1 0,1 1 0,-1-1-1,0 1 1,1 0 0,-1 0 0,1 0-1,-1-1 1,1 1 0,-1 0-1,1 0 1,0 0 0,-1 0 0,1 0-1,0 0 1,0 0 0,-1-1 0,1 1-1,0 0 1,0 0 0,0 0 0,0 0-1,0 0 1,1 0 0,-1 0-1,0 0-33,1 0 14,0-1 0,0 1-1,0 0 1,0-1-1,0 0 1,0 1-1,0-1 1,0 1-1,0-1 1,0 0 0,0 0-1,0 0 1,0 1-1,0-1 1,0 0-1,0-1 1,0 1 0,0 0-1,1 0-13,10-2-34,0 0 0,0 0 0,9-4 34,1-2-554,0-1-1,0-1 1,-1 0-1,-1-2 0,4-3 555,96-71-3585,-94 66 2541,48-36-8193</inkml:trace>
-  <inkml:trace contextRef="#ctx0" brushRef="#br0" timeOffset="916.369">1715 289 17791,'-31'1'-106,"30"-1"109,1 0 0,0-1 0,0 1 0,0 0 1,0 0-1,-1 0 0,1 0 0,0-1 0,0 1 1,0 0-1,0 0 0,0 0 0,0-1 0,0 1 0,0 0 1,-1 0-1,1-1 0,0 1 0,0 0 0,0 0 0,0-1 1,0 1-1,0 0 0,0 0 0,0 0 0,0-1 0,0 1 1,1 0-1,-1 0 0,0-1 0,0 1 0,0 0 1,0 0-1,0 0 0,0-1 0,0 1 0,1 0 0,-1 0 1,0 0-1,0-1 0,0 1 0,0 0 0,1 0 0,-1 0-3,3-13 415,-4 11-424,0 1-1,0-1 1,0 1-1,0 0 1,0-1-1,0 1 1,-1 0-1,1 0 1,0 0-1,-1 0 1,1 0-1,0 0 1,-1 0-1,1 1 1,-1-1-1,0 0 1,1 1-1,-1-1 1,0 1-1,1 0 1,-1-1-1,0 1 1,1 0-1,-1 0 1,0 0-1,1 0 1,-1 0-1,0 1 1,1-1-1,-1 0 1,0 1-1,-1 0 10,-4 1-66,-1 0-1,1 1 0,0 0 1,0 0-1,0 1 0,-6 3 67,0 3 32,0 0-1,0 1 0,1 0 0,1 1 0,0 0 0,-8 12-31,-14 24 197,-8 17-197,38-60 0,-174 305 157,-8 14-186,170-301-415,-11 21-2317,9-12-8902,13-25 11300</inkml:trace>
-  <inkml:trace contextRef="#ctx0" brushRef="#br0" timeOffset="1312.594">1878 599 10624,'-11'-28'645,"6"18"-83,1 0 0,0-1 0,1 1 0,0-1 0,1 1 0,0-1 0,0 0 0,1-3-562,-8 117 2410,4 106-2214,0 26 1720,-14 42-1916,16-248-1205,-2 13-366,3-32-3219,1-17-5136,-1-10 9819</inkml:trace>
+  <inkml:trace contextRef="#ctx0" brushRef="#br0" timeOffset="916.368">1715 289 17791,'-31'1'-106,"30"-1"109,1 0 0,0-1 0,0 1 0,0 0 1,0 0-1,-1 0 0,1 0 0,0-1 0,0 1 1,0 0-1,0 0 0,0 0 0,0-1 0,0 1 0,0 0 1,-1 0-1,1-1 0,0 1 0,0 0 0,0 0 0,0-1 1,0 1-1,0 0 0,0 0 0,0 0 0,0-1 0,0 1 1,1 0-1,-1 0 0,0-1 0,0 1 0,0 0 1,0 0-1,0 0 0,0-1 0,0 1 0,1 0 0,-1 0 1,0 0-1,0-1 0,0 1 0,0 0 0,1 0 0,-1 0-3,3-13 415,-4 11-424,0 1-1,0-1 1,0 1-1,0 0 1,0-1-1,0 1 1,-1 0-1,1 0 1,0 0-1,-1 0 1,1 0-1,0 0 1,-1 0-1,1 1 1,-1-1-1,0 0 1,1 1-1,-1-1 1,0 1-1,1 0 1,-1-1-1,0 1 1,1 0-1,-1 0 1,0 0-1,1 0 1,-1 0-1,0 1 1,1-1-1,-1 0 1,0 1-1,-1 0 10,-4 1-66,-1 0-1,1 1 0,0 0 1,0 0-1,0 1 0,-6 3 67,0 3 32,0 0-1,0 1 0,1 0 0,1 1 0,0 0 0,-8 12-31,-14 24 197,-8 17-197,38-60 0,-174 305 157,-8 14-186,170-301-415,-11 21-2317,9-12-8902,13-25 11300</inkml:trace>
+  <inkml:trace contextRef="#ctx0" brushRef="#br0" timeOffset="1312.593">1878 599 10624,'-11'-28'645,"6"18"-83,1 0 0,0-1 0,1 1 0,0-1 0,1 1 0,0-1 0,0 0 0,1-3-562,-8 117 2410,4 106-2214,0 26 1720,-14 42-1916,16-248-1205,-2 13-366,3-32-3219,1-17-5136,-1-10 9819</inkml:trace>
   <inkml:trace contextRef="#ctx0" brushRef="#br0" timeOffset="1684.725">2741 154 23039,'-12'0'-132,"8"-1"-34,-1 1-1,1 0 1,0 0-1,-1 0 1,1 1 0,-1-1-1,1 1 1,0 0-1,0 1 1,-1-1 0,1 1-1,0-1 1,0 1-1,0 1 1,1-1 0,-1 0 166,-42 34 287,2 2 0,2 1 1,-2 6-288,-112 131-95,137-154 74,-206 250 21,153-177-2432,-55 97 2432,106-156-457,5-10-2154,0 2-4283,7-12 2137</inkml:trace>
   <inkml:trace contextRef="#ctx0" brushRef="#br0" timeOffset="2150.585">2886 180 13824,'-11'10'6,"10"-10"1,0 1-1,0 0 1,-1 0-1,1 0 1,0 0-1,0 0 1,0 0-1,0 1 1,0-1-1,0 0 0,0 0 1,1 1-1,-1-1 1,0 0-1,1 1 1,-1-1-1,1 1 1,-1-1-1,1 1 1,0-1-1,0 1 1,-1 0-7,1 4 428,0-1 0,-1 1 0,0-1 0,0 1 0,-1-1 0,1 0 0,-1 0 0,-1 0 1,1 0-1,-1 0 0,-1 2-428,-7 16-251,-32 87-205,-28 110 456,-14 117-874,70-278 924,-42 166 105,-15 68-544,62-239-1104,11-39-972,4-10-152,12-15-1722,-14 8 3946,21-16-2145</inkml:trace>
   <inkml:trace contextRef="#ctx0" brushRef="#br0" timeOffset="2514.458">3476 361 12288,'38'-31'303,"-30"23"370,0 1 0,1 0-1,0 1 1,0 0 0,0 0 0,1 1 0,1 0-673,-11 4 11,0 1 0,1 0 0,-1 0 0,0-1 0,1 1 0,-1 0 0,0 0 0,1 0 0,-1 0 0,0 0 0,1 0 0,-1 0 0,1-1 0,-1 1 0,0 0 0,1 0 0,-1 0 0,1 1 0,-1-1 0,0 0 0,1 0 0,-1 0 0,0 0 0,1 0 0,-1 0 0,1 0 0,-1 1 0,0-1 0,1 0 0,-1 0 1,0 1-12,-2 10 128,-16 16 170,-12 7-179,-1-1 0,-1-2 0,-2-1 0,-7 2-119,3 0-443,0 1 0,3 1-1,-15 19 444,19-14 111,1 1 0,3 1 0,1 1 0,1 3-111,16-28 122,1 1 1,0-1 0,2 2-1,0-1 1,1 1-1,1 0 1,0 0 0,2 0-1,0 1 1,1-1-1,2 18-122,-1-35 79,0 1 0,1 0 0,-1 0 0,1-1 0,-1 1 0,1 0-1,0-1 1,0 1 0,0 0 0,1-1 0,-1 1 0,0-1 0,1 0-1,0 0 1,-1 1 0,1-1 0,0 0 0,2 1-79,-2-2 21,0 0-1,1 0 1,-1 0 0,1 0 0,-1 0 0,1-1-1,-1 1 1,1-1 0,-1 0 0,1 1 0,-1-1-1,1 0 1,0-1 0,-1 1 0,1 0-1,-1-1 1,1 0 0,-1 1 0,1-1 0,-1 0-1,1-1-20,14-6-256,0 0 0,-1-1 0,-1-2 0,1 1 0,-2-2 0,1 0 0,5-7 256,10-11-542,-2-1 0,-1-1 0,-2-1 0,15-27 542,79-149 103,-39 64 192,-75 137-268,0-2 2,1 0-1,0 0 1,0 1-1,1 0 1,1 0 0,-1 0-1,1 1 1,2 0-29,-10 7 11,1 0 1,0 1-1,0-1 0,0 1 1,0-1-1,0 1 0,0-1 1,0 1-1,0 0 0,0-1 1,0 1-1,0 0 1,0 0-1,0 0 0,0 0 1,0-1-1,0 2 0,0-1 1,0 0-1,0 0 0,1 0 1,-1 0-1,0 1 1,0-1-1,0 1-11,1 0 48,0 1 0,-1-1 0,1 0 0,-1 1-1,1 0 1,-1-1 0,0 1 0,0 0 0,0 0 0,0 0 0,0 0 0,0-1 0,0 1 0,-1 1-1,1 0-47,7 34 512,-1 0 0,-2 1 0,-2 0 0,-1 31-512,-4 152 1035,-9 0 0,-27 140-1035,-7-95-1445,18-156-5707,-17 41 7152,-3-9-8960</inkml:trace>
@@ -1667,10 +2924,10 @@
     </inkml:brush>
   </inkml:definitions>
   <inkml:trace contextRef="#ctx0" brushRef="#br0">34 453 3072,'2'3'25,"8"13"326,-8-11-167,-5-7-104,13 20 688,-7-15-674,1-1 1,0 0-1,-1 1 0,1-1 1,0-1-1,0 1 0,0-1 1,0 1-1,0-1 1,1-1-1,-1 1 0,0 0 1,0-1-1,1 0-94,15 0 176,-1 0 0,12-3-176,-7 2 119,3-2 147,1 0 1,0-2 0,-1-1-1,0-1 1,-1-2 0,0 0-1,0-2 1,8-5-267,-28 13 18,0-1 0,0 0 1,-1 0-1,1 0 0,-1-1 0,0 0 0,-1 1 1,1-2-1,-1 1 0,0-1 0,0 1 0,-1-1 1,1 0-1,-1 0 0,-1-1 0,1 1 0,-1-3-18,4-10 49,-2-1 1,-1 1-1,0-1 0,-2 0 0,0-7-49,-1 18 0,0-1 0,-1 1 0,0-1 0,-1 1 0,0 0 0,-1-1 0,0 1 0,0 0 0,-1 1 0,0-1 0,0 1 0,-1-1 0,0 1 0,-1 1 0,1-1 0,-2 1 0,1 0 0,-2-1 0,4 5-12,-1 0 1,1 1 0,-1-1 0,0 1-1,0 0 1,1 0 0,-1 0-1,-1 1 1,1 0 0,0 0-1,0 0 1,0 1 0,-1-1 0,1 1-1,0 1 1,0-1 0,-1 1 11,0-1-15,-1 1 0,1 0 0,0 0 1,0 1-1,0 0 0,0 0 0,0 0 1,0 1-1,1 0 0,-1 0 0,1 1 1,-1-1-1,-3 5 15,4-3 4,1 0 0,0 1 0,0-1 0,0 1 1,1 0-1,-1 0 0,2 1 0,-1-1 0,1 1 1,0-1-1,0 1 0,0 0 0,1 2-4,-2 14 23,1 1 1,2-1-1,0 7-23,1-15-18,1 10-55,1 0-1,2 0 0,0 0 1,2-1-1,1 0 0,4 9 74,1 5-27,8 36 27,-13-30-6,-1 1 0,-2 0-1,-2 0 1,-3 31 6,-1-51 3,-1 0 0,-1 0-1,-2 0 1,0-1 0,-1 0 0,-2 0 0,-1 0-1,0-1 1,-4 4-3,10-21 50,0-1-1,-1 0 1,1 1 0,-1-1-1,-1-1 1,1 1 0,-1 0-1,1-1 1,-1 0-1,0 0 1,-1-1 0,1 1-1,-1-1-49,2-1 33,-1 0-1,1-1 0,0 1 1,0-1-1,-1 0 0,1 0 0,0-1 1,-1 1-1,1-1 0,-1 0 0,1 0 1,0 0-1,-1-1 0,1 0 1,-1 0-1,1 0 0,0 0 0,0 0 1,-2-2-33,1 0 23,-1 0 0,1 0 0,0-1 0,0 0 0,0 0 1,1 0-1,0-1 0,-1 1 0,2-1 0,-2-2-23,-36-55 275,37 54-269,-5-7-22,1 0 0,1 0 0,0-1 0,1 0 0,1-1 0,0-3 16,3 13-10,0 0 0,1 0 0,1 0 0,-1-1 0,1 1 0,0 0 0,1 0 0,0 0 0,0 0 0,0 0 0,1 0 0,0 0 0,0 0 0,1 0 0,0 0 0,0 1 10,-2 4-12,0 0 1,0 1 0,0-1-1,0 0 1,1 1 0,-1-1-1,0 1 1,1-1 0,-1 1-1,1 0 1,-1-1-1,1 1 1,0 0 0,0 0-1,-1 0 1,1 0 0,0 1-1,0-1 1,0 0 0,0 1-1,0 0 1,0-1 0,0 1 11,2 0-21,-1 0 0,1 1 0,-1-1-1,1 1 1,-1 0 0,0 0 0,1 0 0,-1 0 0,0 1 0,0 0 0,0-1 0,2 3 21,9 6-72,-1 0 0,0 1 0,-1 1-1,-1 0 1,2 2 72,16 22-102,-2 2-1,12 21 103,-22-31-33,0-2-1,2 0 1,1-1 0,1 0-1,1-2 1,6 4 33,2-1 0,-8-8 0,0 0 0,9 5 0,-24-18 0,-1-1 0,1-1 0,0 1 0,0-1 0,1 0 0,-1-1 0,0 0 0,1 0 0,0 0 0,6 0 0,-10-2 10,0 0-1,0 0 1,1-1 0,-1 1 0,0-1 0,0 0-1,0 0 1,0 0 0,0-1 0,0 0 0,0 1-1,0-1 1,0-1 0,-1 1-10,3-2 44,0-1-1,0 0 1,-1 0 0,1-1-1,-1 1 1,-1-1-1,4-5-43,4-9 119,-1 0 0,-1 0-1,-1-1 1,5-17-119,-4 5 102,-8 23-104,1 1 0,-1 0 0,2 0 0,-1 0 0,2 0 0,-1 1-1,1-1 1,2-2 2,-5 9-3,1 1 0,0-1-1,-1 0 1,1 1 0,0-1 0,0 1-1,0 0 1,0 0 0,0 0-1,0 0 1,0 1 0,0-1-1,0 1 1,0 0 0,0 0 0,1 0-1,-1 0 1,0 0 0,0 1-1,0-1 1,0 1 3,12 2-12,-1 0-1,0 1 1,11 5 12,-15-5 38,-1 1-1,0 0 1,0 0 0,0 1 0,1 1-38,18 12 67,2-6-67,-29-13 0,-1 1 0,1-1 0,0 0 0,0 0 0,-1 1 0,1-1 0,0 0 0,0 0 0,0 0 0,-1 0 0,1 0 0,0 0 0,0 0 0,0 0 0,-1 0 0,1 0 0,0 0 0,0 0 0,-1-1 0,1 1 0,0 0 0,0-1 0,-1 1 0,1 0 0,0-1 0,-1 1 0,1-1 0,0 1 0,-1-1 0,1 0 0,-1 1 0,1-1 0,-1 1 0,1-1 0,-1 0 0,1 0 0,2-14 102,0 0 1,-1-1-1,-1 1 0,0-1 1,-1-3-103,0 19 0,0 0 0,0 1 0,0-1 0,-1 0 0,1 1 0,0-1 0,0 0 0,-1 1 0,1-1 0,0 0 0,0 0 0,-1 1 0,1-1 0,0 0 0,-1 0 0,1 0 0,0 0 0,-1 1 0,1-1 0,-1 0 0,1 0 0,0 0 0,-1 0 0,1 0 0,0 0 0,-1 0 0,1 0 0,0 0 0,-1 0 0,1 0 0,-1 0 0,1 0 0,0 0 0,-1 0 0,1-1 0,0 1 0,-1 0 0,1 0 0,0 0 0,-1-1 0,1 1 0,0 0 0,-1 0 0,1 0 0,0-1 0,0 1 0,-1 0 0,1-1 0,0 1 0,0 0 0,0-1 0,-1 1 0,1 5 0,0-1 0,0 1 0,1 0 0,-1 0 0,1 0 0,0-1 0,0 1 0,1 0 0,-1-1 0,1 1 0,0-1 0,0 0 0,1 0 0,-1 0 0,4 4 0,-1-2 0,0-1 0,0 0 0,1 0 0,0 0 0,0-1 0,0 0 0,0 0 0,1 0 0,-1-1 0,2 0 0,5 2 0,1 0 0,0-1 0,1 0 0,-1-1 0,0-1 0,1-1 0,0 0 0,-1 0 0,1-2 0,7 0 0,-9-1-8,1-1 0,-1 0 1,0 0-1,-1-2 1,1 1-1,-1-2 0,0 1 1,0-2-1,0 1 1,-1-2-1,0 0 0,-1 0 1,1-1-1,7-9 8,89-86 363,-96 99-587,-11 5 220,0 0 0,0 1 0,0-1 0,0 0 1,0 0-1,1 1 0,-1-1 0,0 0 0,0 0 1,0 1-1,0-1 0,0 0 0,0 0 0,0 1 1,0-1-1,0 0 0,0 0 0,0 1 0,-1-1 1,1 0-1,0 0 0,0 1 0,0-1 0,0 0 0,0 0 1,0 0-1,0 1 0,-1-1 0,1 0 0,0 0 1,0 0-1,0 1 0,-1-1 0,1 0 0,0 0 1,0 0-1,0 0 0,-1 0 0,1 0 0,0 1 1,0-1-1,-1 0 4,-3 3 0,0 1 0,1 0 0,-1 0 0,1 0 0,-1 0 0,1 1 0,0-1 0,1 1 0,-1 0 0,1 0 0,0 0 0,0 0 0,1 0 0,-1 0 0,1 1 0,0-1 0,1 0 0,-1 1 0,1 0 0,0-6 5,0 1-1,1-1 1,-1 1 0,0 0 0,0-1 0,0 1 0,1-1-1,-1 1 1,0 0 0,1-1 0,-1 1 0,0-1 0,1 1 0,-1-1-1,1 0 1,-1 1 0,1-1 0,-1 1 0,1-1 0,-1 0-1,1 1 1,-1-1 0,1 0 0,0 0 0,-1 1 0,1-1 0,-1 0-1,1 0 1,0 0 0,-1 0 0,1 0 0,0 0 0,-1 0-1,1 0 1,-1 0 0,1 0 0,0 0 0,-1 0 0,1 0 0,0-1-1,-1 1 1,1 0 0,-1 0-5,30-12 271,-27 11-260,55-29 10,-30 14 54,2 1 0,17-5-75,-8 9 34,-37 10-57,1 0 1,-1 1 0,1-1 0,0 1-1,-1 0 1,1 0 0,0 0-1,-1 0 1,1 1 0,0-1 0,-1 0-1,1 1 1,1 1 22,-3-1-1,0 0 0,0 1 0,-1-1 0,1 0 0,-1 1 0,0-1 0,1 0 0,-1 1 0,0-1 0,0 1 0,0-1 0,0 1 0,0-1 0,0 1 0,0-1 0,0 0 0,0 1 0,-1-1 0,0 2 1,1 0-2,-3 18 26,0 0 1,2 0 0,0 0-1,2 1-24,0-14 11,-1 0 1,2-1-1,-1 1 1,1 0-1,1-1 0,-1 1 1,1-1-1,1 0 0,-1 0 1,1 0-1,0 0 0,3 2-11,-4-5 16,1-1 0,-1 0 0,1 0 0,-1 0 0,1-1 0,0 1 0,0-1 0,0 0-1,0 0 1,1-1 0,-1 1 0,0-1 0,1 0 0,-1 0 0,1 0 0,-1-1 0,1 1 0,0-1 0,-1 0-16,9 0 59,-1-1 1,0 0 0,0 0 0,1-1 0,-1-1 0,5-2-60,8-3 39,-2-2 1,1-1-1,-2 0 1,1-2-1,1-2-39,104-77-51,-122 87 33,23-20 64,-20 17-244,1 0-1,-1 1 1,1 0 0,8-5 198,-50 69-277,16-35 280,1 2 0,-11 22-3,22-39-22,1 1 0,0-1 0,0 1 0,1 0 0,0 0 1,0 0-1,1 0 0,0 1 0,0-1 0,1 0 1,0 0-1,1 2 22,0-8 21,-1 0 0,1 0 1,0 1-1,0-1 0,0 0 1,0 0-1,1 0 0,-1-1 1,0 1-1,1 0 0,0 0 1,-1-1-1,1 1 0,0-1 1,0 1-1,0-1 0,1 1-21,7-19 26,-3 6-30,1 2 19,1 0 1,-1 1-1,1 1 0,1-1 1,0 2-1,0-1 1,0 1-1,1 1 1,-1 0-1,7-2-15,19-5 135,2 1-1,22-3-134,8-2 89,-37 8-13,1 2 1,0 1 0,0 2 0,0 1 0,3 1-77,-28 0 14,0 0 1,0 0 0,0-1-1,0 0 1,-1-1 0,1 0 0,-1 0-1,1 0 1,4-4-15,26-11-111,-25 13 117,-1 2 0,1-1 1,0 1-1,0 1 0,0 0 0,5 1-6,-12 0 4,-1 1 0,1 1-1,-1-1 1,1 1 0,-1 0-1,0 0 1,1 0 0,-1 0-1,0 1 1,0-1-1,0 1 1,0 0 0,0 1-1,0-1 1,0 1 0,-1 0-1,1-1 1,-1 2 0,0-1-4,15 21 15,-17-22-12,0 0 1,0 0 0,0 0-1,1 0 1,-1 0 0,1 0-1,-1 0 1,1-1 0,-1 1-1,1 0 1,0-1 0,0 1-1,0-1 1,0 0 0,0 0-1,0 0 1,1 0 0,-1 0-1,0 0 1,0 0 0,1-1-1,-1 1 1,0-1 0,1 0-1,1 1-3,28 0 110,1 2-1,2 2-109,19 2-5808,-43-5 2374,0 0 2751</inkml:trace>
-  <inkml:trace contextRef="#ctx0" brushRef="#br0" timeOffset="951.835">4213 535 128,'15'-6'0</inkml:trace>
+  <inkml:trace contextRef="#ctx0" brushRef="#br0" timeOffset="951.834">4213 535 128,'15'-6'0</inkml:trace>
   <inkml:trace contextRef="#ctx0" brushRef="#br0" timeOffset="2857.098">4355 474 1280,'13'-7'210,"-1"-1"0,0 0 0,-1-1 0,1 0 0,-2 0 0,1-1 0,-1-1 0,-1 0 0,0 0 0,-1-1 0,0 0 0,0-1 1,0-3-211,4-10 486,-2 0 0,0-1 0,2-16-486,-8 28 60,-1 1 0,-1-1 0,-1 0 0,0 0-1,0 0 1,-2 0 0,0-8-60,0 19 43,1 0 1,0 1 0,-1-1-1,0 1 1,0 0 0,0-1-1,0 1 1,-1 0 0,1-1-1,-1 1 1,0 0-1,0 0 1,0 1 0,0-1-1,-1 0 1,1 0 0,-1 1-1,1 0 1,-1-1 0,0 1-1,0 0 1,0 1-1,0-1 1,0 0 0,-1 1-1,1 0 1,0-1 0,-1 1-1,1 1 1,-1-1 0,1 0-1,-1 1 1,1 0-1,-1 0 1,1 0 0,-1 0-1,1 0 1,-1 1 0,1 0-1,-1-1 1,1 1-1,-1 1 1,1-1 0,-1 1-44,-2 1 0,0-1 0,1 2 0,-1-1 0,1 1 0,0 0 0,0 0 0,1 0 0,-1 1 0,1 0 0,0 0 0,0 0 0,0 0 0,-1 3 0,-9 17 0,0 0 0,-4 13 0,11-23 0,-106 241 1130,-19 89-1130,118-302 144,2-4 93,-3-1 1,-10 21-238,13-33 21,1 0 1,1 0-1,1 1 0,2 0 1,0 1-1,2 0 0,2-1 1,-1 22-22,4-47 6,-1 0 0,1 0 0,0 0 0,0 0 0,0 1 1,1-1-1,-1 0 0,0 0 0,1 0 0,-1 0 0,1 0 1,0 0-1,0-1 0,0 1 0,0 0 0,0 0 0,0 0 0,0-1 1,1 1-1,-1-1 0,0 1 0,1-1 0,-1 1 0,1-1 1,0 0-1,0 1-6,1-1 14,1 0 0,-1 0 0,0 0 0,0 0 0,0-1 0,1 1 0,-1-1 0,0 0 0,1 0 0,-1 0 0,0-1 0,0 1 0,1-1 0,-1 1 0,0-1 0,3-1-14,24-11 50,-1-1 0,0-1 0,-1-1 0,-1-2 0,11-9-50,-1 1 6,243-174-134,-216 149 218,-3-2 1,-1-4 0,-3-1-1,23-36-90,-73 86 14,36-49-6,-40 52 17,0 0 1,0-1-1,0 1 1,-1-1 0,0 0-1,0 0 1,0 0-1,-1 0 1,0 0 0,0 0-26,-1 4 9,0 0 1,-1 0 0,1 0-1,0 1 1,-1-1 0,1 0-1,-1 0 1,0 1-1,0-1 1,1 0 0,-1 1-1,0-1 1,-1 1 0,1-1-1,0 1 1,0 0 0,0-1-1,-1 1 1,1 0 0,-1 0-1,1 0 1,-1 0 0,1 0-1,-1 0 1,0 0 0,1 1-1,-3-1-9,-1-2-1,-1 1 1,0 1-1,0-1 1,0 1-1,0 0 0,0 0 1,-6 0 0,-2 2-9,-1 1 1,0 0-1,1 1 1,0 0-1,0 1 0,0 1 1,0 0-1,1 1 1,-1 0-1,1 1 1,1 0-1,0 1 1,0 1-1,0 0 1,-8 10 8,-1 1-19,1 0 1,2 2 0,0 0 0,1 2-1,1 0 1,1 0 0,-7 19 18,7-11-37,1 0 0,2 1 0,1 0 0,1 1 0,2 0 1,2 0-1,1 1 0,1 0 0,2 0 0,2 0 0,2 17 37,-1-45 0,0 0 0,0 0-1,1 1 1,0-1 0,0 0-1,1 0 1,0-1 0,0 1-1,1 0 1,-1-1 0,1 0-1,1 0 1,-1 0 0,1 0-1,0-1 1,1 0 0,-3-2 1,1 0 0,0 0 0,0-1 0,0 0 0,0 1 0,0-1 0,0-1 1,1 1-1,-1-1 0,1 0 0,-1 0 0,1 0 0,-1 0 0,1-1 0,-1 0 0,1 0 0,0 0 0,-1 0 0,1-1 0,0 0 0,-1 0 0,1 0 1,-1 0-1,0-1 0,4-1-1,9-7 0,0 0 1,0-1-1,-1-1 0,-1 0 1,0-2-1,0 1 1,4-8-1,10-7 18,98-108 306,-59 61-307,-80 82-228,-13 17 81,-33 54 109,-35 67 21,88-138 0,-2 3 0,1 1 0,0 0 0,0 0 0,1 0 0,-2 9 0,7-20 1,0 0-1,0 0 1,0 0 0,0 1 0,0-1 0,0 0 0,0 0 0,0 1 0,0-1-1,0 0 1,0 0 0,0 1 0,0-1 0,0 0 0,0 0 0,0 0 0,0 1-1,0-1 1,0 0 0,0 0 0,0 0 0,0 1 0,1-1 0,-1 0-1,0 0 1,0 0 0,0 1 0,0-1 0,0 0 0,1 0 0,-1 0 0,0 0-1,0 0 1,0 1 0,1-1 0,-1 0 0,0 0 0,0 0 0,1 0-1,11-1 77,14-8 62,-24 8-133,16-7 79,-1 0 0,0-1 1,0-1-1,-1 0 0,0-1 1,-1-1-1,13-12-85,-28 23 6,1 0-1,-1 0 1,1 0 0,-1 0 0,0 1-1,1-1 1,-1 0 0,0 0 0,0 0-1,0 0 1,0 0 0,0 0-1,0 0 1,0 0 0,0 0 0,0 0-1,0 0 1,0 0 0,-1 1-1,1-2-5,-9-26 125,1 5-65,8 20-61,-1-2-13,0 0 0,0 0-1,1-1 1,0 1 0,0 0 0,0 0 0,1-1 0,0 1 0,0-2 14,10 14 0,-6-3 0,11 6 8,0 0 1,0-2-1,1 0 1,0 0-1,1-2 1,-1 0-1,1-1 1,1-1-1,-1-1 1,0 0 0,1-1-1,-1-1 1,1-1-1,0-1 1,10-1-9,-3-2 39,-17 2-21,0 1 1,-1 0-1,1 0 0,0 1 1,0 0-1,5 1-18,-13-1 2,-1 1 1,0-1-1,1 0 1,-1 0-1,0 0 1,1 1-1,-1-1 1,0 0-1,1 0 1,-1 1-1,0-1 0,1 0 1,-1 1-1,0-1 1,0 0-1,1 1 1,-1-1-1,0 0 1,0 1-1,0-1 1,0 1-1,0-1 1,1 0-1,-1 1 0,0-1 1,0 1-1,0-1 1,0 0-1,0 1 1,0-1-1,0 1 1,0-1-1,-1 0 1,1 1-1,0-1 1,0 1-1,0-1 0,0 0 1,0 1-1,-1-1 1,1 0-1,0 1-2,-12 22 65,2-11-121,22-27-205,-2 3 190,0 1 1,0 0 0,1 0 0,9-5 70,-16 12-16,1 1 1,-1 0-1,1 1 1,-1-1 0,1 1-1,0-1 1,0 2-1,0-1 1,0 0 0,0 1-1,0 0 1,0 0-1,1 1 1,-1-1 0,2 1 15,-5 1-7,1-1 0,-1 1 0,1 0 0,-1 0 0,0 0 0,0 0 0,0 0 0,0 0 0,0 1 0,0-1 0,0 1 0,0-1 0,0 1 0,0 0 0,-1 0 0,1-1 0,-1 1 0,2 2 7,15 16-109,-7-12 106,0-1 0,1-1 0,-1 0 0,2-1 0,-1 0 0,0 0 0,1-1 0,0-1 0,10 1 3,-9-1 1,1 0 0,-1 1 0,0 1-1,0 0 1,0 1 0,-1 1 0,13 7-1,-18-8-66,1 1 1,-1-1-1,0 2 1,0-1 0,-1 1-1,0 0 1,0 1-1,-1 0 1,0 0-1,-1 0 1,0 0 0,0 1-1,-1 0 1,0 0-1,2 10 66,-6-18-18,0-1-1,1 1 1,-1-1-1,1 1 1,-1 0-1,1-1 1,0 1-1,0-1 1,0 1-1,0-1 1,0 0-1,0 1 1,0-1-1,0 0 1,0 0-1,1 0 1,-1 1-1,0-2 1,1 1-1,0 1 19,1-1-27,-1-1-1,1 1 1,-1-1 0,1 1 0,0-1-1,-1 0 1,1 0 0,-1 0-1,1 0 1,0-1 0,-1 1-1,1-1 1,1 0 27,12-4-432,1-1 0,-1-1 0,0-1 0,-1 0 1,0-1-1,5-4 432,27-15-1718,-33 20 1060,-10 6 508,0-1 0,1 0 1,0 1-1,-1 0 0,1 0 1,0 0-1,0 1 1,0-1-1,1 1 0,-1 0 150,2 5-257,-6-3 109,2 3-1132</inkml:trace>
   <inkml:trace contextRef="#ctx0" brushRef="#br0" timeOffset="3305.597">6571 1447 5504,'0'-1'0,"2"-4"-384,7 11 0,0 0-2688</inkml:trace>
-  <inkml:trace contextRef="#ctx0" brushRef="#br0" timeOffset="4126.774">6235 1051 2944,'17'6'0,"11"4"0,-27-11 0,2-1-1792</inkml:trace>
+  <inkml:trace contextRef="#ctx0" brushRef="#br0" timeOffset="4126.773">6235 1051 2944,'17'6'0,"11"4"0,-27-11 0,2-1-1792</inkml:trace>
   <inkml:trace contextRef="#ctx0" brushRef="#br0" timeOffset="6807.013">5889 1548 2432,'0'-1'7,"0"0"0,0 1 0,1-1 0,-1 0 0,1 0 0,-1 1 0,0-1 0,1 0-1,-1 0 1,1 1 0,0-1 0,-1 0 0,1 1 0,-1-1 0,1 1 0,0-1 0,-1 1 0,1-1 0,0 1 0,0-1 0,0 1 0,-1 0 0,1 0 0,0-1 0,0 1 0,0 0 0,0 0 0,-1 0-1,1 0 1,0 0 0,0 0 0,0 0 0,0 0 0,0 0 0,-1 0 0,1 0 0,0 1 0,0-1-7,1 0 22,-1 1 1,1-1-1,0 0 1,-1 0-1,1 0 1,0 0-1,-1 0 0,1-1 1,0 1-1,-1 0 1,1-1-1,0 1-22,-1-1 45,0 0-1,-1 1 1,1-1 0,0 0-1,0 0 1,-1 0-1,1 0 1,-1 0-1,1 1 1,0-1 0,-1 0-1,0 0 1,1 0-1,-1 0 1,0-1-1,1 1 1,-1 0 0,0 0-1,0 0 1,0 0-1,0-1-44,1-27 861,-2 22-610,7-239 3440,-6 242-3665,0-1 1,0 1-1,1 0 1,-1 0 0,1 0-1,0 0 1,0 0-1,1 0 1,-1 0-1,1 0 1,0 0 0,0 0-1,0 1 1,0-1-1,1 1 1,-1-1-1,1 1 1,0 0 0,2-2-27,5-2 119,1 0 0,-1 0 1,1 1-1,1 0 1,10-3-120,-18 7 7,37-15-4,-26 12 98,0 0 0,-1-2 0,1 0 0,-1 0 0,-1-2 0,1 1 0,-1-2 0,7-7-101,-16 13 66,-1-1-1,1 0 1,-1 0 0,0 0 0,-1 0 0,2-5-66,-2 7 8,-1 1 1,0-1-1,-1 0 0,1 0 1,0 1-1,-1-1 0,1 0 1,-1 0-1,0 0 0,0 0 1,0 1-1,0-1 0,-1 0 1,0-2-9,1 5 2,0 0 0,-1 0 1,1 0-1,0-1 1,-1 1-1,1 0 0,0 0 1,-1 0-1,1 0 0,-1 0 1,1-1-1,0 1 1,-1 0-1,1 0 0,-1 0 1,1 0-1,-1 0 0,1 0 1,0 0-1,-1 1 0,1-1 1,-1 0-1,1 0 1,0 0-1,-1 0 0,1 0 1,0 1-1,-1-1 0,1 0 1,0 0-1,-1 1 1,1-1-1,0 0 0,-1 0-2,-11 9 48,7-4-56,0-1 0,0 2 0,1-1 0,0 0 0,0 1 0,0 0 0,1 0 0,-1 0 0,2 0 0,-1 0 0,1 1 0,0-1 0,0 1 0,1 0 0,-1 0 0,2 0 8,-1 2-12,0 0 0,1 0 1,0 0-1,1 0 0,0 0 1,0 0-1,1 0 1,0 0-1,1 0 0,0-1 1,3 8 11,-1-6 0,5 11 0,1 0 0,9 13 0,-17-29 0,1 0 0,-1 0 0,2 0 0,-1-1 0,0 0 0,1 1 0,0-1 0,-1-1 0,2 1 0,-1-1 0,0 0 0,4 2 0,73 23 0,33 5 0,-101-29 0,-13-3 4,1-1 1,0 1-1,0-1 1,-1 1-1,1-1 0,0 0 1,0 0-1,0 0 1,-1 0-1,1 0 1,0 0-1,0-1 1,-1 1-1,1-1 1,0 1-1,0-1 1,-1 1-1,1-1 1,0 0-1,-1 0 1,1 0-1,-1 0 1,1 0-1,-1 0 0,1-2-4,2-1 20,-1-1 0,0 0 0,0 0 0,0 0 0,-1 0 0,0 0-1,1-2-19,0-1 6,-2 5-1,1 1 1,-1-1-1,1 1 1,0-1-1,-1 1 1,1 0-1,0 0 1,0 0-1,0 0 1,1 0-1,-1 0 1,0 0-1,1 1 1,2-2-6,40-14 132,-12 6-85,-32 10-48,0 0 1,0 0 0,0 0 0,0 0 0,0 0-1,-1 0 1,1 0 0,0 0 0,0 0 0,-1 0-1,1-1 1,0 1 0,-1 0 0,0 0 0,1-1-1,-1 1 1,1 0 0,-1-1 0,0 1 0,0 0-1,0-1 1,0 1 0,0 0 0,0-1-1,0 0 1,-1 0 3,2-1-1,-1 1 0,0-1 0,0 1 1,1-1-1,-1 1 0,1-1 0,0 1 0,0-1 1,0 1-1,0 0 0,1-1-2,2-2 47,1 0 0,0 0 0,0 0 0,1 0 0,4-2-47,-7 5 31,1 0-1,-1 0 1,0-1-1,0 1 0,0-1 1,0 0-1,0 0 1,-1 0-1,1 0 1,-1 0-1,0 0 1,0-1-1,0 1 0,0-1 1,-1 1-1,1-1 1,-1 0-1,0 1 1,0-1-1,0 0 1,-1-3-31,2-6 119,-1 0 0,2 0 0,3-13-119,-3 15 44,0 0-1,-1 0 1,0-1-1,-1 1 1,0-1-1,-1-1-43,-9-92 165,2 39-52,3-24-113,4 88-2,-1 1 1,1-1-1,0 1 1,-1 0-1,1-1 0,-1 1 1,0 0-1,1 0 1,-1-1-1,0 1 1,0 0-1,0 0 1,0 0-1,-1-1 2,2 2-1,0 1-1,0-1 0,1 0 1,-1 0-1,0 0 1,0 1-1,0-1 0,0 0 1,0 1-1,0-1 1,0 0-1,0 0 0,0 1 1,0-1-1,0 0 0,0 0 1,0 1-1,-1-1 1,1 0-1,0 0 0,0 1 1,0-1-1,0 0 1,0 0-1,0 0 0,-1 1 1,1-1-1,0 0 0,0 0 1,0 0-1,-1 0 1,1 1-1,0-1 0,0 0 1,0 0-1,-1 0 0,1 0 1,0 0-1,0 0 1,-1 0-1,1 1 0,0-1 1,0 0-1,-1 0 1,1 0-1,0 0 0,0 0 1,-1 0-1,1 0 0,0 0 1,0-1-1,-1 1 1,1 0-1,0 0 0,0 0 1,-1 0-1,1 0 1,0 0-1,0 0 0,-1 0 1,1-1-1,0 1 0,0 0 1,0 0-1,-1 0 1,1-1 1,5 30 0,-4-23-3,1 0-1,-1 0 0,-1 0 1,1 0-1,-1 0 0,0 3 4,-2 14-65,0-9 55,0 1-1,2-1 1,-1 0-1,2 1 1,0-1-1,3 14 11,8 31-141,2 37 141,-7-37-229,13 45 229,-15-86-17,0 1-1,1-1 1,2 0 0,-1-1 0,2 0 0,0 0 0,7 8 17,-12-19 8,0-1 0,1 0 1,-1 0-1,1 0 1,0 0-1,0 0 0,0-1 1,1 0-1,0-1 0,0 1 1,0-1-1,0 0 1,0 0-1,1-1 0,-1 0 1,1 0-1,-1 0 0,1-1 1,0 0-1,0 0 1,0-1-1,-1 0 0,1 0 1,0-1-1,0 1 1,0-2-1,-1 1 0,3-1-8,-2 0 21,-1 0 0,0 0 0,0-1 0,1 0-1,-1 0 1,-1 0 0,4-3-21,-6 4 11,0 0 0,0-1 0,-1 0 0,1 1 0,-1-1 0,0 0-1,0 0 1,0-1 0,0 1 0,0 0 0,-1-1 0,1 1 0,-1-1 0,1-2-11,3-25 18,-1 0 0,-1 1 1,-1-1-1,-2 0 0,-2-10-18,1-47-134,0 47-115,-2 0-1,-1 1 1,-4-9 249,-4-36-446,12 78 338,-2-8-394,0 14 262,-1 7 108,-1 8 32,0-1-1,1 1 0,0-1 0,1 1 1,1 0-1,0 8 101,2 8-7,1 0 0,4 16 7,0 13 0,-4-34-7,1-1 0,1 1-1,2 2 8,6 29-13,-3 2-1,-2-1 0,-3 8 14,1 2 169,-3-51-108,0 1 0,1-1 0,1 1 0,0-1 0,1 0 0,1 0 0,2 3-61,-7-18 6,-1 0 0,1 0 0,0 0 0,0 0 0,0-1 0,0 1 0,-1 0 1,1 0-1,0-1 0,1 1 0,-1 0 0,0-1 0,0 1 0,0-1 0,0 1 0,0-1 0,1 0 0,-1 1 0,0-1 0,0 0 0,0 0 0,1 0 0,-1 0 1,0 0-1,0 0 0,1 0 0,-1 0 0,0-1 0,0 1 0,0 0 0,0-1 0,1 1 0,-1-1 0,0 1 0,0-1 0,0 0 0,0 1-6,6-4 24,0 0-1,0 0 1,0-1-1,-1 0 0,2-1-23,14-14 103,-2 0 0,0-2 0,-1 0 0,-1-2 0,9-15-103,22-42 762,0-9-762,-1 2 153,-39 70-89,-8 11-20,-7 10-24,2 1-22,0 0 0,1 0 1,0 0-1,0 1 0,1-1 0,-1 1 1,1 0-1,0 0 0,0 0 1,0 0-1,1 0 0,-1 0 1,1 0-1,1 0 0,-1 1 0,1-1 1,0 0-1,0 0 0,0 1 1,1-1-1,0 0 0,0 2 2,2 4-7,-1 0 0,1-1 0,1 1 1,0 0-1,1-1 0,0 0 0,0 0 0,1-1 0,1 1 0,-1-1 7,3 1-40,7 9 14,-1 1 0,-1 0 0,-1 1 0,0 1-1,4 11 27,-13-22-58,-1 0-1,0 0 0,-1 0 1,0 3 58,-1-15 5,-1 0 0,0 0-1,0 0 1,0 0 0,0 0 0,1 0 0,-1 0 0,-1 0 0,1 1 0,0-1 0,0 0 0,0 0 0,-1 0 0,1 0 0,0 0 0,-1 0 0,1 0 0,0 0 0,-1 0 0,0 0 0,1 1 0,-1-1-1,1 0 1,-1 0 0,0 1 0,0-1-5,-22-9 11,21 10 3,0-1-1,1 1 1,-1-1-1,1 1 1,-1-1 0,0 1-1,1-1 1,-1 0-1,1 0 1,0 1 0,-1-1-1,1 0 1,0 0-1,0-1 1,-1 1-1,1 0 1,0 0 0,0-1-14,1 1 1,1 0 0,0 0 0,-1 1 0,1-1 0,0 0 0,0 0 0,-1 1 0,1-1 0,0 1 0,0-1 0,0 1 0,0-1 0,0 1 0,0-1 0,0 1 0,0 0 0,0 0 0,0-1 0,0 1 0,0 0 0,0 0-1,5-1-148,0 0-1,1 0 1,-1 1 0,0 0-1,0 0 1,0 1-1,0 0 1,0 0 0,0 0-1,0 0 1,0 1 0,0 0-1,0 0 1,-1 1 0,1 0-1,-1 0 1,1 0-1,-1 1 1,0-1 0,-1 1-1,1 0 1,0 1 148,72 52-835,-30-25-826,-11-4-2712</inkml:trace>
   <inkml:trace contextRef="#ctx0" brushRef="#br0" timeOffset="7458.742">7035 1091 3968,'5'-2'0,"7"-2"0,-2-8 128,4-10 0,10 5 0,7-4 128,-3 5 0,1 2-256,6 2 0,6-1 128,1 4 0,6 2-640,-3 1 128,-2 0-2304</inkml:trace>
 </inkml:ink>
@@ -1733,7 +2990,7 @@
     </inkml:brush>
   </inkml:definitions>
   <inkml:trace contextRef="#ctx0" brushRef="#br0">0 539 2944,'9'-11'1829,"-1"-1"0,0 0 1,-1 0-1,1-5-1829,-2 7 205,0 0-1,1 1 1,0 0-1,1 0 1,0 0-1,0 1 1,4-3-205,19-14 513,17-10-513,-37 27 82,33-22 3,2 2 0,1 3 1,1 1-1,1 2 0,1 2 1,23-4-86,-59 20 15,-1 0 0,1 1 1,-1 1-1,1 0 0,0 1 1,0 1-1,0 0 0,10 2-15,-20-2 5,1 1 1,-1 0-1,0 0 0,0 0 0,0 1 0,0 0 0,0 0 1,-1 0-1,1 0 0,0 0 0,-1 1 0,1-1 0,-1 1 0,0 0 1,0 0-1,0 0 0,-1 0 0,1 1 0,-1-1 0,1 1 1,-1 0-1,0 0 0,-1-1 0,1 1 0,-1 0 0,1 0 0,-1 1 1,0-1-1,-1 0 0,1 3-5,1 14 26,0 0 0,-2 0 0,0 0 0,-3 14-26,-15 88 74,11-82-17,-8 27 110,-2-1 0,-4 0 0,-2-1 0,-4-1 0,-2-2 0,-8 9-167,59-110 498,2 1 0,2 1 0,2-1-498,137-153 213,28-13-213,-170 178-21,2 2-1,1 0 1,1 2 0,1 1-1,1 1 1,2 0 21,-27 17 15,0 0 0,0 0 0,0 0 0,1 1 1,-1-1-1,0 1 0,1 0 0,-1 1 0,3-1-15,-5 1 3,-1 0 0,0 0 0,1 0 0,-1 1 0,0-1 0,0 0 0,1 1-1,-1-1 1,0 1 0,0-1 0,0 1 0,0 0 0,0 0 0,0-1 0,0 1 0,0 0-1,0 0 1,0 0 0,0 0 0,0 0 0,-1 0 0,1 0 0,0 0 0,-1 0 0,1 1-1,-1-1 1,1 0 0,-1 0 0,1 1 0,-1-1 0,0 0 0,0 0 0,0 1 0,0-1-3,2 11 0,-1 0 0,-1 0 0,0 0 0,-1 0 0,0 0 0,-1 0 0,0-1 0,0 1 0,-3 4 0,-10 29 0,-15 33 0,13-37 0,-7 21 19,-35 87 218,-20 24-237,66-148 169,9-19-154,0 0-1,1 1 0,0-1 1,0 1-1,1 0 0,-1 2-14,5-6-58,4-7 31,78-77 283,72-80 1052,30-50-1308,-69 75 57,-22 34-505,4 3 0,90-66 448,-173 151-64,1 1 0,0 1 0,0 0 0,2 1 0,-1 1 0,3 0 64,-19 10-8,0-1-1,0 0 0,0 1 0,0-1 0,0 1 1,0 0-1,0-1 0,0 1 0,0 0 0,0 0 1,0 1-1,0-1 0,0 0 0,0 1 0,0-1 9,-1 1-6,0-1-1,0 1 1,0-1-1,0 1 1,0 0-1,0-1 1,0 1-1,0 0 1,0 0-1,-1 0 1,1-1-1,0 1 1,-1 0-1,1 0 1,0 0-1,-1 0 1,1 0-1,-1 0 1,1 1 5,0 3-9,-1-1-1,1 1 0,-1-1 1,0 1-1,0-1 0,0 1 1,0 0-1,-1-1 0,0 1 1,0-1-1,0 0 0,-1 1 11,-19 54 0,-2-2 0,-4-1 0,-11 17 0,7-13 0,-162 287-117,-31 62 0,212-385 148,6-13-15,1-1 0,0 1 0,0 0 0,1 1 1,1-1-1,0 2-16,2-12 6,1 0 0,0 0 0,0 0 0,0 0 0,0 0 0,0 0 0,0 0 0,0 0 0,0 0 0,0 0 0,0-1 0,0 1 0,0 0 0,1 0 0,-1 0 0,0 0 1,1 0-1,-1 0 0,1-1 0,-1 1 0,1 0 0,0 0-6,0 0 8,-1-1 1,1 0 0,0 1 0,0-1-1,-1 0 1,1 0 0,0 1-1,0-1 1,0 0 0,0 0 0,-1 0-1,1 0 1,0 0 0,0 0-1,0 0 1,0 0 0,-1-1 0,1 1-1,0 0 1,0 0-9,5-3 63,-1 1-1,1 0 1,-1-1-1,0 0 1,0-1-1,4-2-62,51-41 192,-1-2 0,-3-3 0,17-23-192,-68 69 60,1-1 114,-8 9-25,-19 19-254,1-5-48,1 1 1,1 1 0,0 1-1,2 1 1,0 0 0,1 1-1,-4 10 153,17-29-17,1 1-1,0 0 0,0 0 1,0 0-1,0 0 1,0 0-1,1 0 0,-1 0 1,1 0-1,0 1 18,0-3-3,0 0 0,0-1 0,0 1 0,0 0 0,1-1-1,-1 1 1,0 0 0,0-1 0,1 1 0,-1 0 0,0-1 0,1 1-1,-1-1 1,0 1 0,1 0 0,-1-1 0,1 1 0,-1-1 0,1 0 0,-1 1-1,1-1 1,-1 1 0,1-1 0,0 0 0,-1 1 0,1-1 0,0 0-1,-1 0 1,1 1 0,0-1 0,-1 0 0,1 0 0,0 0 0,-1 0 0,1 0-1,0 0 1,-1 0 0,1 0 0,0 0 0,-1 0 0,1-1 0,0 1 0,-1 0-1,1 0 1,0-1 0,0 1 3,8-3 43,0 0 1,0 0-1,0-1 0,0-1 0,0 1 1,-1-1-1,4-4-43,56-45 465,-37 29-380,16-13-85,-47 37-4,0 1 0,1 0 0,-1 0-1,0 0 1,0 0 0,0 0 0,0 0-1,0 0 1,0 0 0,0 0-1,0 0 1,0-1 0,0 1 0,0 0-1,0 0 1,0 0 0,1 0-1,-1 0 1,0 0 0,0 0 0,0 0-1,0 0 1,0 0 0,0 0-1,0 0 1,0 0 0,0 0 0,1 0-1,-1 0 1,0 0 0,0 0-1,0 0 1,0 0 0,0 0 0,0 0-1,0 0 1,0 0 0,1 0 0,-1 0-1,0 0 1,0 0 0,0 0-1,0 0 1,0 0 0,0 0 0,0 1-1,0-1 1,0 0 0,0 0-1,0 0 1,1 0 0,-1 0 0,0 0-1,0 0 1,0 0 0,0 0-1,0 0 1,0 1 0,0-1 0,0 0 4,-3 9-107,-7 13 107,9-21 1,-16 42 98,16-40-105,0 0 0,0 0 0,1 0 0,-1 0 0,1 0 0,0 0 0,0 0 0,0 0 0,0 0 0,0 0 0,1 0 0,-1 0 0,1 1 6,0-4 8,-1 1 0,0-1 0,1 1 0,-1-1 0,1 0 0,-1 1 0,0-1 0,1 0 0,-1 1 0,1-1 0,-1 0 0,1 0 0,-1 0 0,1 1 0,0-1-1,-1 0 1,1 0 0,-1 0 0,1 0 0,-1 0 0,1 0 0,-1 0 0,1 0 0,-1 0 0,1 0 0,0 0 0,-1 0 0,1 0 0,-1-1 0,1 1 0,-1 0 0,1 0 0,-1-1 0,1 1 0,-1 0-8,23-12 296,-19 10-274,67-39-201,-34 18-51,1 2-1,22-8 231,-60 29 3,1-1-1,-1 1 0,1 0 0,-1-1 1,1 1-1,-1 0 0,1 0 0,0-1 1,-1 1-1,1 0 0,-1 0 0,1 0 1,-1 0-1,1 0 0,0 0 0,-1 0 1,1 0-1,-1 0 0,1 0 0,0 0 1,-1 0-1,1 0 0,-1 0 0,1 1 1,0-1-1,-1 0 0,1 0 0,-1 1 1,1-1-1,-1 0 0,1 1 0,-1-1 1,1 0-1,-1 1 0,0-1 0,1 1 1,-1-1-1,1 1 0,-1-1 0,0 1 1,0-1-1,1 1 0,-1-1 0,0 1 1,0-1-1,1 1 0,-1 0 0,0-1 1,0 1-1,0-1 0,0 1 0,0 0 1,0-1-1,0 1 0,0-1 0,0 1 0,0-1 1,0 1-1,-1 0 0,1 0-2,-1 8 58,-1 0 0,-1 0-1,1 0 1,-2 3-58,-1 2 61,4-10-84,-1 1-1,1 0 1,0 0-1,1 0 0,-1 0 1,1 0-1,0 0 1,0 0-1,1 0 24,-1-4-12,0-1 1,0 1-1,1 0 0,-1 0 0,1 0 1,-1 0-1,0 0 0,1 0 0,-1-1 1,1 1-1,0 0 0,-1 0 0,1-1 1,0 1-1,-1 0 0,1-1 0,0 1 1,0-1-1,0 1 12,1 0 2,0 0 0,0-1 0,-1 0 0,1 1 1,0-1-1,0 0 0,0 0 0,0 0 0,-1 0 0,1 0 0,0 0 1,0-1-1,0 1 0,1-1-2,8-2 60,0-1 0,-1 0 1,1-1-1,-1 0 0,0-1 1,0 0-1,0-1 0,-1 0 0,0 0 1,8-8-61,9-12 82,-1 0 1,17-26-83,316-460 640,-251 354-875,-89 133-170,-14 22 41,-8 14 325,-11 19 143,-14 15-48,-2-2 0,-2-1 0,-4 2-56,-50 64 45,-27 58-476,-11 36 431,66-103 239,47-77-89,12-21-148,0 0 1,0 0 0,0 1-1,0-1 1,0 0 0,0 0-1,0 0 1,0 1 0,0-1-1,0 0 1,0 0 0,0 0-1,0 0 1,0 1 0,0-1-1,0 0 1,0 0 0,1 0-1,-1 0 1,0 1 0,0-1-1,0 0 1,0 0 0,0 0-1,0 0 1,1 0 0,-1 1-1,0-1 1,0 0 0,0 0-1,0 0 1,1 0 0,-1 0-1,0 0 1,0 0 0,0 0-1,0 0 1,1 0 0,-1 0-1,0 0 1,0 0 0,0 0-1,1 0 1,-1 0 0,0 0-1,0 0 1,0 0 0,1 0-1,-1 0 1,0 0 0,0 0-1,0 0 1,0 0 0,1 0-1,-1 0 1,0-1 0,0 1-1,0 0 1,0 0 0,0 0-1,1 0 1,-1-1-3,13-4 69,33-21 459,11-10-528,16-9 347,-73 44-346,1 1 0,0-1 0,-1 1 0,1-1 0,0 1 0,-1 0 0,1-1 0,0 1 0,0 0 0,0 0 0,-1 0 1,1 0-1,0-1 0,0 1 0,0 0 0,-1 0 0,1 0 0,0 1-1,0-1-6,-1 0 1,0 0-1,1 1 1,-1-1-1,0 0 1,0 0-1,1 1 1,-1-1-1,0 0 1,0 1-1,0-1 1,1 0-1,-1 1 1,0-1-1,0 0 1,0 1-1,0-1 1,0 1-1,0-1 1,0 0-1,0 1 1,0-1-1,0 0 1,0 1-1,0-1 1,0 1 5,-9 34-368,4-20 369,5-14 1,-1 0 0,1 1 0,0-1 0,0 0 0,0 0 0,-1 0 0,1 0 0,0 0 0,0 0 0,1 0 0,-1 0-1,0 1 1,0-1 0,0 0 0,1 0 0,-1 0 0,1 0 0,-1 0 0,1 0 0,-1 0 0,1 0 0,-1 0 0,1 0 0,0-1-1,0 1 1,-1 0 0,1 0 0,0 0 0,0-1 0,0 1 0,0-1 0,0 1 0,0-1 0,0 1 0,0-1 0,0 1-1,0-1 1,0 0 0,0 1 0,0-1 0,0 0 0,0 0 0,0 0 0,1 0 0,-1 0-2,5-1 6,1 1 0,-1-2 0,1 1 0,-1-1 0,0 0-1,0 0 1,4-2-6,5-4-40,0 0-1,0 0 0,-1-1 1,0-1-1,5-5 41,65-62-672,-29 25 801,-8 10-325,3 1 1,1 3-1,1 1 1,3 4-1,0 1 1,23-7 194,-69 35-17,1 0 0,-1 1 0,1-1-1,0 2 1,0 0 0,0 0 0,10 0 18,-19 2 3,0-1 0,0 2 1,0-1-1,1 0 0,-1 0 1,0 0-1,0 0 0,0 1 1,0-1-1,0 1 1,0-1-1,0 1 0,0-1 1,0 1-1,0-1 0,0 1 1,0 0-1,0 0 1,0-1-1,0 1 0,0 0 1,-1 0-1,1 0 0,0 0 1,-1 0-1,1 0 1,-1 0-1,1 0 0,-1 0 1,1 0-1,-1 1 0,0-1 1,0 0-1,1 1-3,-1 4 40,1 1-1,-1-1 1,0 0-1,-1 1 0,0-1 1,0 0-40,1 0 32,-14 74 44,-4 0 0,-3-2 0,-13 29-76,27-85 156,4 1-130,3-23-34,0 0 1,0 1 0,0-1 0,0 0 0,0 0 0,0 1 0,1-1 0,-1 0 0,0 1-1,0-1 1,0 0 0,0 0 0,1 0 0,-1 1 0,0-1 0,0 0 0,1 0 0,-1 0 0,0 1-1,0-1 1,1 0 0,-1 0 0,0 0 0,1 0 0,-1 0 0,0 0 0,0 1 0,1-1-1,-1 0 1,0 0 0,1 0 0,-1 0 0,0 0 0,1 0 0,-1 0 0,0 0 7,4-2-43,1 1 0,-1-1-1,0 0 1,-1 0 0,1 0 0,0 0 0,0-1 0,-1 1 0,1-2 43,17-13 56,-2-1 0,10-12-56,3-2 250,253-247 732,-267 260-1007,230-224 220,-190 192-358,2 2-1,1 3 1,34-16 163,-25 24-449,-62 34 396,0 1 0,1 0-1,-1 0 1,1 1 0,-1 0 0,9 0 53,-15 1-5,-1 1 1,0 0 0,0 0-1,1 0 1,-1 0 0,0 0-1,1 0 1,-1 0-1,0 1 1,0-1 0,1 0-1,-1 1 1,0-1-1,0 1 1,0-1 0,1 1-1,-1 0 1,0-1 0,0 1-1,0 0 1,0 0-1,0 0 1,0 0 0,-1 0-1,1 0 1,0 0 0,0 0-1,0 1 5,0 1-2,0 0-1,-1 0 1,1 1-1,0-1 1,-1 0 0,0 0-1,0 1 1,0-1-1,0 0 1,-1 1-1,1 0 3,-5 21 4,-1 0 0,0-1 0,-2 0-1,-1 0 1,-1 0 0,-12 20-4,-22 35 10,-19 20-10,33-53-11,-150 261-373,175-297 376,0-2 6,0 1 1,0 0-1,1 0 0,0 0 1,1 1-1,0 0 0,1-1 1,-1 4 1,3-12 0,0-1 1,0 1 0,0 0 0,-1-1 0,1 1 0,0 0-1,0-1 1,0 1 0,0-1 0,0 1 0,0 0 0,1-1 0,-1 1-1,0 0 1,0-1 0,0 1 0,1-1 0,-1 1 0,0-1-1,0 1 1,1-1 0,-1 1 0,1-1 0,-1 1 0,0-1 0,1 1-1,-1-1 1,1 1 0,-1-1 0,1 0 0,-1 1 0,1-1-1,-1 0 1,1 1 0,0-1 0,-1 0 0,1 0 0,-1 0 0,2 1-1,0-2 7,1 1 0,-1 0 1,1-1-1,0 0 0,-1 0 1,1 1-1,-1-1 0,0-1 1,1 1-1,0-1-7,20-11 50,-1-2 0,-1 0 0,0-1 1,9-11-51,80-81 795,-78 75-575,-5 5-348,259-250-567,-232 231 831,2 3 1,2 2-1,1 3 1,36-16-137,-85 50 37,-1-1-50,0 2 1,1-1-1,-1 1 1,5 0 12,-14 3-6,1 1 0,0 0 0,-1 0 0,1 0 1,0 0-1,-1-1 0,1 1 0,0 0 0,-1 0 1,1 0-1,0 1 0,-1-1 0,1 0 0,0 0 1,-1 0-1,1 0 0,0 1 0,-1-1 0,1 0 1,0 0-1,-1 1 0,1-1 0,-1 1 0,1-1 6,-1 1-10,1 0-1,-1 0 1,0 0-1,1 1 1,-1-1-1,0 0 1,0 0-1,0 0 1,0 0-1,0 0 1,0 0-1,0 0 1,-1 0-1,1 1 1,0-1-1,-1 0 1,1 0-1,0 0 1,-1 0-1,0 0 11,-11 26-9,-2-1-1,-1-1 1,-1 0-1,-1-1 1,-18 20 9,-4 5 4,-30 44 32,-41 52 376,-81 144-412,179-269-53,1 0 0,1 0-1,1 1 1,-6 22 53,14-41-12,0-1 0,1 1 1,-1 0-1,1 0 0,-1-1 0,1 1 0,0 0 0,0 0 0,0 0 1,0 0-1,0 0 0,0-1 0,0 1 0,1 0 0,-1 0 0,1 0 1,-1-1-1,1 1 0,0 0 0,-1-1 0,1 1 0,0 0 0,1 0 12,0 0 2,0-1 0,0 0 0,0-1 0,0 1 0,0 0 0,0-1 0,0 1 0,1-1 0,-1 0 0,0 1 0,0-1 0,0 0 0,0 0 0,1 0 0,-1-1 0,0 1 0,0-1 0,0 1 0,2-1-2,19-6 388,1-2-1,-1 0 0,-1-1 0,0-1 0,0-1 0,-1-1 0,4-4-387,7-6-512,0 0 0,1-5 512,-109 106-555,53-56 1114,11-12-395,0 1 0,1 0 0,0 1 0,1 0 0,1 0 0,0 1 0,-1 2-164,11-15 5,-1 0 1,0 0-1,0 0 1,0 0-1,1-1 1,-1 1 0,0 0-1,0 0 1,1 0-1,-1 0 1,0 0-1,0 0 1,0 0-1,1 0 1,-1 0-1,0 0 1,0 0 0,1 0-1,-1 0 1,0 0-1,1 0 1,-1 0-1,0 0 1,0 0-1,0 0 1,1 0-1,-1 0 1,0 0 0,0 0-1,1 0 1,-1 1-1,0-1 1,0 0-1,0 0 1,1 0-1,-1 0 1,0 1-1,0-1 1,0 0 0,0 0-1,1 0 1,-1 1-1,0-1 1,0 0-1,0 0 1,0 1-1,0-1 1,0 0-1,0 0 1,0 1 0,0-1-1,0 0 1,0 0-1,0 1 1,0-1-1,0 0 1,0 0-1,0 1 1,0-1-1,0 0 1,0 0 0,0 1-1,0-1 1,0 0-1,0 0 1,-1 0-1,1 1 1,0-1-1,0 0 1,0 0-6,19-8-111,17-14-249,-2-2 0,30-27 360,3-1 37,-62 51-93,-7 9 8,-8 11 3,-5 4 125,6-10-68,-1 0-1,2 1 0,0 0 1,1 1-1,0-1 0,1 2 0,1-1 1,-1 7-12,6-22 3,-1 0 0,1 1 0,0-1 0,0 1 0,0-1 0,0 1 0,0-1 0,0 1 0,0-1 0,0 1 0,0-1 1,0 1-1,0-1 0,0 1 0,0-1 0,0 1 0,0-1 0,1 1 0,-1-1 0,0 1 0,0-1 0,0 0 0,1 1 0,-1-1 0,0 1 1,1-1-1,-1 0 0,0 1 0,1-1 0,-1 0 0,0 1 0,1-1 0,-1 0-3,2 0 13,-1 0 0,0 0 0,0 0 0,0 0 0,0 0 1,0 0-1,0 0 0,0-1 0,1 1 0,-1 0 0,0-1 0,0 1 0,0-1 0,0 0-13,39-27 354,-37 26-331,31-25 11,19-14-2,-3-2-1,-1-2 0,-1-4-31,341-402-293,-231 264 74,-68 82-208,-74 90 331,-28 35 64,-52 64-372,-56 54 404,2-3-406,-108 153-630,182-226 976,3 2 0,3 1 0,-25 62 60,49-97 36,9-21 29,1 0 0,0 0 0,0 0 0,1 1 0,0 0 0,1-1-1,-1 9-64,3-17 8,0 0 0,0 0 0,0-1 0,0 1 0,0 0 0,0 0-1,0 0 1,0-1 0,0 1 0,0 0 0,1 0 0,-1-1 0,0 1-1,1 0 1,-1-1 0,0 1 0,1 0 0,-1-1 0,1 1 0,-1 0 0,1-1-1,0 1 1,-1-1 0,1 1 0,-1-1 0,1 0 0,0 1 0,-1-1-1,1 1 1,0-1 0,0 0 0,-1 0 0,1 1 0,0-1 0,0 0-8,2 0-15,0 0 0,0 0 0,-1 0 1,1 0-1,0-1 0,0 1 1,-1-1-1,1 0 0,0 1 0,0-2 15,11-4-3,0 0-1,0-1 1,-1-1-1,0 0 0,8-7 4,60-54 548,-77 65-523,7-5-61,54-51 33,-2-2-1,3-8 4,-56 55-803,-16 17 865,-20 21 1085,8 2-1271,1 0 1,1 0-1,-12 28 124,8-17 1416,19-33-1353,-1 0 0,1 0 0,0 0 0,0 0 0,0 0 0,0 0 0,0 0 0,1 0 0,-1 0 0,1 0 0,0 3-63,0-5-17,0-1 0,0 1 0,0 0-1,1-1 1,-1 1 0,0 0-1,0-1 1,1 1 0,-1 0-1,0-1 1,1 1 0,-1-1 0,0 1-1,1-1 1,-1 1 0,1 0-1,-1-1 1,1 0 0,-1 1 0,1-1-1,0 1 18,0 0-56,1-1-1,-1 0 0,0 1 1,0-1-1,1 0 0,-1 0 1,0 0-1,1 0 1,-1 0-1,1 0 0,-1 0 1,0 0-1,0-1 0,1 1 1,-1 0-1,1-1 57,11-5 246,0 0 0,0 0 1,0-2-1,-1 1 0,0-2 0,-1 0 0,0 0 1,3-3-247,15-13-135,32-22-324,2 3 0,38-18 459,-75 50 629,-16 12-492,-10 0-139,1 0 0,-1 0 0,0 1 0,0-1 0,0 0 1,0 1-1,0-1 0,0 0 0,0 0 0,0 1 0,0-1 0,0 0 1,0 1-1,0-1 0,0 0 0,0 1 0,0-1 0,0 0 0,0 1 1,0-1-1,0 0 0,0 0 0,-1 1 0,1-1 0,0 0 0,0 0 1,0 1-1,0-1 0,-1 0 0,1 0 0,0 1 0,0-1 0,-1 0 2,-31 49-1076,-8 11-792,-3 11 1868,29-51 696,24-29 1894,-8 8-2670,0 0 0,-1 0 0,1 0 0,0 0 1,0 0-1,0 1 0,0-1 0,0 1 0,0-1 1,0 1-1,0-1 0,0 1 0,0 0 0,1 0 1,-1 0-1,0 1 0,0-1 0,0 0 0,0 1 0,0-1 1,0 1-1,0 0 0,1 0 80,14 3-895,-13-4 1133,-1 0 0,0 0 0,1 0 0,-1-1 0,0 1-1,1-1 1,-1 0 0,0 0 0,0 0 0,0-1 0,2 0-238,32-18-206,-36 20 206,167-95-215,55-33 643,162-134-17,-260 166-1633,108-108 1222,-151 124-2607,-1-7 2607,-47 46-2679,-3 0 0,-1-3-1,11-23 2680,17-31-5482</inkml:trace>
-  <inkml:trace contextRef="#ctx0" brushRef="#br0" timeOffset="388.576">4964 668 21759,'57'5'0,"34"2"-512,56-1 128,50-2 256,40-1 128,46-6 256,15 0 128,25-4-4864,-17-2 1,1 0-3329</inkml:trace>
+  <inkml:trace contextRef="#ctx0" brushRef="#br0" timeOffset="388.575">4964 668 21759,'57'5'0,"34"2"-512,56-1 128,50-2 256,40-1 128,46-6 256,15 0 128,25-4-4864,-17-2 1,1 0-3329</inkml:trace>
 </inkml:ink>
 </file>
 

</xml_diff>